<commit_message>
Removed unnecessary functions from api.js. Added env to eas.json config file, Removed dangerous log entries.
</commit_message>
<xml_diff>
--- a/BAM_PRO_JACH_JAWORSKI_I_TERMIN.docx
+++ b/BAM_PRO_JACH_JAWORSKI_I_TERMIN.docx
@@ -2499,6 +2499,7 @@
           <w:rFonts w:ascii="Consolas" w:hAnsi="Consolas" w:cs="Times New Roman"/>
           <w:sz w:val="20"/>
           <w:szCs w:val="20"/>
+          <w:lang w:val="en-GB"/>
         </w:rPr>
       </w:pPr>
       <w:r>
@@ -2516,6 +2517,7 @@
           <w:color w:val="00B050"/>
           <w:sz w:val="20"/>
           <w:szCs w:val="20"/>
+          <w:lang w:val="en-GB"/>
         </w:rPr>
         <w:t>OK</w:t>
       </w:r>
@@ -3311,293 +3313,284 @@
           <w:szCs w:val="20"/>
           <w:lang w:val="en-GB"/>
         </w:rPr>
-        <w:t>/backend$</w:t>
-      </w:r>
-      <w:r>
-        <w:rPr>
-          <w:rFonts w:ascii="Consolas" w:hAnsi="Consolas" w:cs="Times New Roman"/>
-          <w:sz w:val="20"/>
-          <w:szCs w:val="20"/>
-          <w:lang w:val="en-GB"/>
+        <w:t xml:space="preserve">/backend$ </w:t>
+      </w:r>
+      <w:r>
+        <w:rPr>
+          <w:rFonts w:ascii="Consolas" w:hAnsi="Consolas" w:cs="Times New Roman"/>
+          <w:sz w:val="20"/>
+          <w:szCs w:val="20"/>
+          <w:lang w:val="en-GB"/>
+        </w:rPr>
+        <w:t xml:space="preserve">python manage.py </w:t>
+      </w:r>
+      <w:proofErr w:type="spellStart"/>
+      <w:r>
+        <w:rPr>
+          <w:rFonts w:ascii="Consolas" w:hAnsi="Consolas" w:cs="Times New Roman"/>
+          <w:sz w:val="20"/>
+          <w:szCs w:val="20"/>
+          <w:lang w:val="en-GB"/>
+        </w:rPr>
+        <w:t>runserver</w:t>
+      </w:r>
+      <w:proofErr w:type="spellEnd"/>
+    </w:p>
+    <w:p>
+      <w:pPr>
+        <w:shd w:val="clear" w:color="auto" w:fill="262626" w:themeFill="text1" w:themeFillTint="D9"/>
+        <w:spacing w:after="0"/>
+        <w:rPr>
+          <w:rFonts w:ascii="Consolas" w:hAnsi="Consolas" w:cs="Times New Roman"/>
+          <w:sz w:val="20"/>
+          <w:szCs w:val="20"/>
+          <w:lang w:val="en-GB"/>
+        </w:rPr>
+      </w:pPr>
+      <w:r>
+        <w:rPr>
+          <w:rFonts w:ascii="Consolas" w:hAnsi="Consolas" w:cs="Times New Roman"/>
+          <w:sz w:val="20"/>
+          <w:szCs w:val="20"/>
+          <w:lang w:val="en-GB"/>
+        </w:rPr>
+        <w:t xml:space="preserve">Watching for file changes with </w:t>
+      </w:r>
+      <w:proofErr w:type="spellStart"/>
+      <w:r>
+        <w:rPr>
+          <w:rFonts w:ascii="Consolas" w:hAnsi="Consolas" w:cs="Times New Roman"/>
+          <w:sz w:val="20"/>
+          <w:szCs w:val="20"/>
+          <w:lang w:val="en-GB"/>
+        </w:rPr>
+        <w:t>StatReloader</w:t>
+      </w:r>
+      <w:proofErr w:type="spellEnd"/>
+    </w:p>
+    <w:p>
+      <w:pPr>
+        <w:shd w:val="clear" w:color="auto" w:fill="262626" w:themeFill="text1" w:themeFillTint="D9"/>
+        <w:spacing w:after="0"/>
+        <w:rPr>
+          <w:rFonts w:ascii="Consolas" w:hAnsi="Consolas" w:cs="Times New Roman"/>
+          <w:sz w:val="20"/>
+          <w:szCs w:val="20"/>
+          <w:lang w:val="en-GB"/>
+        </w:rPr>
+      </w:pPr>
+      <w:r>
+        <w:rPr>
+          <w:rFonts w:ascii="Consolas" w:hAnsi="Consolas" w:cs="Times New Roman"/>
+          <w:sz w:val="20"/>
+          <w:szCs w:val="20"/>
+          <w:lang w:val="en-GB"/>
+        </w:rPr>
+        <w:t>Performing system checks...</w:t>
+      </w:r>
+    </w:p>
+    <w:p>
+      <w:pPr>
+        <w:shd w:val="clear" w:color="auto" w:fill="262626" w:themeFill="text1" w:themeFillTint="D9"/>
+        <w:spacing w:after="0"/>
+        <w:rPr>
+          <w:rFonts w:ascii="Consolas" w:hAnsi="Consolas" w:cs="Times New Roman"/>
+          <w:sz w:val="20"/>
+          <w:szCs w:val="20"/>
+          <w:lang w:val="en-GB"/>
+        </w:rPr>
+      </w:pPr>
+    </w:p>
+    <w:p>
+      <w:pPr>
+        <w:shd w:val="clear" w:color="auto" w:fill="262626" w:themeFill="text1" w:themeFillTint="D9"/>
+        <w:spacing w:after="0"/>
+        <w:rPr>
+          <w:rFonts w:ascii="Consolas" w:hAnsi="Consolas" w:cs="Times New Roman"/>
+          <w:sz w:val="20"/>
+          <w:szCs w:val="20"/>
+          <w:lang w:val="en-GB"/>
+        </w:rPr>
+      </w:pPr>
+      <w:r>
+        <w:rPr>
+          <w:rFonts w:ascii="Consolas" w:hAnsi="Consolas" w:cs="Times New Roman"/>
+          <w:sz w:val="20"/>
+          <w:szCs w:val="20"/>
+          <w:lang w:val="en-GB"/>
+        </w:rPr>
+        <w:t>System check identified no issues (0 silenced).</w:t>
+      </w:r>
+    </w:p>
+    <w:p>
+      <w:pPr>
+        <w:shd w:val="clear" w:color="auto" w:fill="262626" w:themeFill="text1" w:themeFillTint="D9"/>
+        <w:spacing w:after="0"/>
+        <w:rPr>
+          <w:rFonts w:ascii="Consolas" w:hAnsi="Consolas" w:cs="Times New Roman"/>
+          <w:sz w:val="20"/>
+          <w:szCs w:val="20"/>
+          <w:lang w:val="en-GB"/>
+        </w:rPr>
+      </w:pPr>
+      <w:r>
+        <w:rPr>
+          <w:rFonts w:ascii="Consolas" w:hAnsi="Consolas" w:cs="Times New Roman"/>
+          <w:sz w:val="20"/>
+          <w:szCs w:val="20"/>
+          <w:lang w:val="en-GB"/>
+        </w:rPr>
+        <w:t>December 08, 2023 - 13:22:36</w:t>
+      </w:r>
+    </w:p>
+    <w:p>
+      <w:pPr>
+        <w:shd w:val="clear" w:color="auto" w:fill="262626" w:themeFill="text1" w:themeFillTint="D9"/>
+        <w:spacing w:after="0"/>
+        <w:rPr>
+          <w:rFonts w:ascii="Consolas" w:hAnsi="Consolas" w:cs="Times New Roman"/>
+          <w:sz w:val="20"/>
+          <w:szCs w:val="20"/>
+          <w:lang w:val="en-GB"/>
+        </w:rPr>
+      </w:pPr>
+      <w:r>
+        <w:rPr>
+          <w:rFonts w:ascii="Consolas" w:hAnsi="Consolas" w:cs="Times New Roman"/>
+          <w:sz w:val="20"/>
+          <w:szCs w:val="20"/>
+          <w:lang w:val="en-GB"/>
+        </w:rPr>
+        <w:t>Django version 4.1, using settings '</w:t>
+      </w:r>
+      <w:proofErr w:type="spellStart"/>
+      <w:r>
+        <w:rPr>
+          <w:rFonts w:ascii="Consolas" w:hAnsi="Consolas" w:cs="Times New Roman"/>
+          <w:sz w:val="20"/>
+          <w:szCs w:val="20"/>
+          <w:lang w:val="en-GB"/>
+        </w:rPr>
+        <w:t>backend.settings</w:t>
+      </w:r>
+      <w:proofErr w:type="spellEnd"/>
+      <w:r>
+        <w:rPr>
+          <w:rFonts w:ascii="Consolas" w:hAnsi="Consolas" w:cs="Times New Roman"/>
+          <w:sz w:val="20"/>
+          <w:szCs w:val="20"/>
+          <w:lang w:val="en-GB"/>
+        </w:rPr>
+        <w:t>'</w:t>
+      </w:r>
+    </w:p>
+    <w:p>
+      <w:pPr>
+        <w:shd w:val="clear" w:color="auto" w:fill="262626" w:themeFill="text1" w:themeFillTint="D9"/>
+        <w:spacing w:after="0"/>
+        <w:rPr>
+          <w:rFonts w:ascii="Consolas" w:hAnsi="Consolas" w:cs="Times New Roman"/>
+          <w:sz w:val="20"/>
+          <w:szCs w:val="20"/>
+          <w:lang w:val="en-GB"/>
+        </w:rPr>
+      </w:pPr>
+      <w:r>
+        <w:rPr>
+          <w:rFonts w:ascii="Consolas" w:hAnsi="Consolas" w:cs="Times New Roman"/>
+          <w:sz w:val="20"/>
+          <w:szCs w:val="20"/>
+          <w:lang w:val="en-GB"/>
+        </w:rPr>
+        <w:t>Starting development server at http://127.0.0.1:8000/</w:t>
+      </w:r>
+    </w:p>
+    <w:p>
+      <w:pPr>
+        <w:shd w:val="clear" w:color="auto" w:fill="262626" w:themeFill="text1" w:themeFillTint="D9"/>
+        <w:spacing w:after="0"/>
+        <w:rPr>
+          <w:rFonts w:ascii="Consolas" w:hAnsi="Consolas" w:cs="Times New Roman"/>
+          <w:sz w:val="20"/>
+          <w:szCs w:val="20"/>
+          <w:lang w:val="en-GB"/>
+        </w:rPr>
+      </w:pPr>
+      <w:r>
+        <w:rPr>
+          <w:rFonts w:ascii="Consolas" w:hAnsi="Consolas" w:cs="Times New Roman"/>
+          <w:sz w:val="20"/>
+          <w:szCs w:val="20"/>
+          <w:lang w:val="en-GB"/>
+        </w:rPr>
+        <w:t>Quit the server with CTRL-BREAK.</w:t>
+      </w:r>
+    </w:p>
+    <w:p>
+      <w:pPr>
+        <w:jc w:val="both"/>
+        <w:rPr>
+          <w:rFonts w:ascii="Times New Roman" w:hAnsi="Times New Roman" w:cs="Times New Roman"/>
+          <w:sz w:val="24"/>
+          <w:szCs w:val="24"/>
+          <w:lang w:val="en-GB"/>
+        </w:rPr>
+      </w:pPr>
+    </w:p>
+    <w:p>
+      <w:pPr>
+        <w:jc w:val="both"/>
+        <w:rPr>
+          <w:rFonts w:ascii="Times New Roman" w:hAnsi="Times New Roman" w:cs="Times New Roman"/>
+          <w:sz w:val="24"/>
+          <w:szCs w:val="24"/>
+        </w:rPr>
+      </w:pPr>
+      <w:r>
+        <w:rPr>
+          <w:rFonts w:ascii="Times New Roman" w:hAnsi="Times New Roman" w:cs="Times New Roman"/>
+          <w:sz w:val="24"/>
+          <w:szCs w:val="24"/>
+        </w:rPr>
+        <w:t xml:space="preserve">Aby uzyskać </w:t>
+      </w:r>
+      <w:proofErr w:type="spellStart"/>
+      <w:r>
+        <w:rPr>
+          <w:rFonts w:ascii="Times New Roman" w:hAnsi="Times New Roman" w:cs="Times New Roman"/>
+          <w:sz w:val="24"/>
+          <w:szCs w:val="24"/>
+        </w:rPr>
+        <w:t>dostep</w:t>
+      </w:r>
+      <w:proofErr w:type="spellEnd"/>
+      <w:r>
+        <w:rPr>
+          <w:rFonts w:ascii="Times New Roman" w:hAnsi="Times New Roman" w:cs="Times New Roman"/>
+          <w:sz w:val="24"/>
+          <w:szCs w:val="24"/>
+        </w:rPr>
+        <w:t xml:space="preserve"> do strony administracyjnej konieczne jest otwarcie strony </w:t>
+      </w:r>
+      <w:r>
+        <w:rPr>
+          <w:rFonts w:ascii="Times New Roman" w:hAnsi="Times New Roman" w:cs="Times New Roman"/>
+          <w:i/>
+          <w:sz w:val="24"/>
+          <w:szCs w:val="24"/>
+        </w:rPr>
+        <w:t>/admin</w:t>
+      </w:r>
+      <w:r>
+        <w:rPr>
+          <w:rFonts w:ascii="Times New Roman" w:hAnsi="Times New Roman" w:cs="Times New Roman"/>
+          <w:sz w:val="24"/>
+          <w:szCs w:val="24"/>
         </w:rPr>
         <w:t xml:space="preserve"> </w:t>
       </w:r>
       <w:r>
         <w:rPr>
-          <w:rFonts w:ascii="Consolas" w:hAnsi="Consolas" w:cs="Times New Roman"/>
-          <w:sz w:val="20"/>
-          <w:szCs w:val="20"/>
-          <w:lang w:val="en-GB"/>
-        </w:rPr>
-        <w:t xml:space="preserve">python manage.py </w:t>
-      </w:r>
-      <w:proofErr w:type="spellStart"/>
-      <w:r>
-        <w:rPr>
-          <w:rFonts w:ascii="Consolas" w:hAnsi="Consolas" w:cs="Times New Roman"/>
-          <w:sz w:val="20"/>
-          <w:szCs w:val="20"/>
-          <w:lang w:val="en-GB"/>
-        </w:rPr>
-        <w:t>runserver</w:t>
-      </w:r>
-      <w:proofErr w:type="spellEnd"/>
-    </w:p>
-    <w:p>
-      <w:pPr>
-        <w:shd w:val="clear" w:color="auto" w:fill="262626" w:themeFill="text1" w:themeFillTint="D9"/>
-        <w:spacing w:after="0"/>
-        <w:rPr>
-          <w:rFonts w:ascii="Consolas" w:hAnsi="Consolas" w:cs="Times New Roman"/>
-          <w:sz w:val="20"/>
-          <w:szCs w:val="20"/>
-          <w:lang w:val="en-GB"/>
-        </w:rPr>
-      </w:pPr>
-      <w:r>
-        <w:rPr>
-          <w:rFonts w:ascii="Consolas" w:hAnsi="Consolas" w:cs="Times New Roman"/>
-          <w:sz w:val="20"/>
-          <w:szCs w:val="20"/>
-          <w:lang w:val="en-GB"/>
-        </w:rPr>
-        <w:t xml:space="preserve">Watching for file changes with </w:t>
-      </w:r>
-      <w:proofErr w:type="spellStart"/>
-      <w:r>
-        <w:rPr>
-          <w:rFonts w:ascii="Consolas" w:hAnsi="Consolas" w:cs="Times New Roman"/>
-          <w:sz w:val="20"/>
-          <w:szCs w:val="20"/>
-          <w:lang w:val="en-GB"/>
-        </w:rPr>
-        <w:t>StatReloader</w:t>
-      </w:r>
-      <w:proofErr w:type="spellEnd"/>
-    </w:p>
-    <w:p>
-      <w:pPr>
-        <w:shd w:val="clear" w:color="auto" w:fill="262626" w:themeFill="text1" w:themeFillTint="D9"/>
-        <w:spacing w:after="0"/>
-        <w:rPr>
-          <w:rFonts w:ascii="Consolas" w:hAnsi="Consolas" w:cs="Times New Roman"/>
-          <w:sz w:val="20"/>
-          <w:szCs w:val="20"/>
-          <w:lang w:val="en-GB"/>
-        </w:rPr>
-      </w:pPr>
-      <w:r>
-        <w:rPr>
-          <w:rFonts w:ascii="Consolas" w:hAnsi="Consolas" w:cs="Times New Roman"/>
-          <w:sz w:val="20"/>
-          <w:szCs w:val="20"/>
-          <w:lang w:val="en-GB"/>
-        </w:rPr>
-        <w:t>Performing system checks...</w:t>
-      </w:r>
-    </w:p>
-    <w:p>
-      <w:pPr>
-        <w:shd w:val="clear" w:color="auto" w:fill="262626" w:themeFill="text1" w:themeFillTint="D9"/>
-        <w:spacing w:after="0"/>
-        <w:rPr>
-          <w:rFonts w:ascii="Consolas" w:hAnsi="Consolas" w:cs="Times New Roman"/>
-          <w:sz w:val="20"/>
-          <w:szCs w:val="20"/>
-          <w:lang w:val="en-GB"/>
-        </w:rPr>
-      </w:pPr>
-    </w:p>
-    <w:p>
-      <w:pPr>
-        <w:shd w:val="clear" w:color="auto" w:fill="262626" w:themeFill="text1" w:themeFillTint="D9"/>
-        <w:spacing w:after="0"/>
-        <w:rPr>
-          <w:rFonts w:ascii="Consolas" w:hAnsi="Consolas" w:cs="Times New Roman"/>
-          <w:sz w:val="20"/>
-          <w:szCs w:val="20"/>
-          <w:lang w:val="en-GB"/>
-        </w:rPr>
-      </w:pPr>
-      <w:r>
-        <w:rPr>
-          <w:rFonts w:ascii="Consolas" w:hAnsi="Consolas" w:cs="Times New Roman"/>
-          <w:sz w:val="20"/>
-          <w:szCs w:val="20"/>
-          <w:lang w:val="en-GB"/>
-        </w:rPr>
-        <w:t>System check identified no issues (0 silenced).</w:t>
-      </w:r>
-    </w:p>
-    <w:p>
-      <w:pPr>
-        <w:shd w:val="clear" w:color="auto" w:fill="262626" w:themeFill="text1" w:themeFillTint="D9"/>
-        <w:spacing w:after="0"/>
-        <w:rPr>
-          <w:rFonts w:ascii="Consolas" w:hAnsi="Consolas" w:cs="Times New Roman"/>
-          <w:sz w:val="20"/>
-          <w:szCs w:val="20"/>
-          <w:lang w:val="en-GB"/>
-        </w:rPr>
-      </w:pPr>
-      <w:r>
-        <w:rPr>
-          <w:rFonts w:ascii="Consolas" w:hAnsi="Consolas" w:cs="Times New Roman"/>
-          <w:sz w:val="20"/>
-          <w:szCs w:val="20"/>
-          <w:lang w:val="en-GB"/>
-        </w:rPr>
-        <w:t>December 08, 2023 - 13:22:36</w:t>
-      </w:r>
-    </w:p>
-    <w:p>
-      <w:pPr>
-        <w:shd w:val="clear" w:color="auto" w:fill="262626" w:themeFill="text1" w:themeFillTint="D9"/>
-        <w:spacing w:after="0"/>
-        <w:rPr>
-          <w:rFonts w:ascii="Consolas" w:hAnsi="Consolas" w:cs="Times New Roman"/>
-          <w:sz w:val="20"/>
-          <w:szCs w:val="20"/>
-          <w:lang w:val="en-GB"/>
-        </w:rPr>
-      </w:pPr>
-      <w:r>
-        <w:rPr>
-          <w:rFonts w:ascii="Consolas" w:hAnsi="Consolas" w:cs="Times New Roman"/>
-          <w:sz w:val="20"/>
-          <w:szCs w:val="20"/>
-          <w:lang w:val="en-GB"/>
-        </w:rPr>
-        <w:t>Django version 4.1, using settings '</w:t>
-      </w:r>
-      <w:proofErr w:type="spellStart"/>
-      <w:r>
-        <w:rPr>
-          <w:rFonts w:ascii="Consolas" w:hAnsi="Consolas" w:cs="Times New Roman"/>
-          <w:sz w:val="20"/>
-          <w:szCs w:val="20"/>
-          <w:lang w:val="en-GB"/>
-        </w:rPr>
-        <w:t>backend.settings</w:t>
-      </w:r>
-      <w:proofErr w:type="spellEnd"/>
-      <w:r>
-        <w:rPr>
-          <w:rFonts w:ascii="Consolas" w:hAnsi="Consolas" w:cs="Times New Roman"/>
-          <w:sz w:val="20"/>
-          <w:szCs w:val="20"/>
-          <w:lang w:val="en-GB"/>
-        </w:rPr>
-        <w:t>'</w:t>
-      </w:r>
-    </w:p>
-    <w:p>
-      <w:pPr>
-        <w:shd w:val="clear" w:color="auto" w:fill="262626" w:themeFill="text1" w:themeFillTint="D9"/>
-        <w:spacing w:after="0"/>
-        <w:rPr>
-          <w:rFonts w:ascii="Consolas" w:hAnsi="Consolas" w:cs="Times New Roman"/>
-          <w:sz w:val="20"/>
-          <w:szCs w:val="20"/>
-          <w:lang w:val="en-GB"/>
-        </w:rPr>
-      </w:pPr>
-      <w:r>
-        <w:rPr>
-          <w:rFonts w:ascii="Consolas" w:hAnsi="Consolas" w:cs="Times New Roman"/>
-          <w:sz w:val="20"/>
-          <w:szCs w:val="20"/>
-          <w:lang w:val="en-GB"/>
-        </w:rPr>
-        <w:t>Starting development server at http://127.0.0.1:8000/</w:t>
-      </w:r>
-    </w:p>
-    <w:p>
-      <w:pPr>
-        <w:shd w:val="clear" w:color="auto" w:fill="262626" w:themeFill="text1" w:themeFillTint="D9"/>
-        <w:spacing w:after="0"/>
-        <w:rPr>
-          <w:rFonts w:ascii="Consolas" w:hAnsi="Consolas" w:cs="Times New Roman"/>
-          <w:sz w:val="20"/>
-          <w:szCs w:val="20"/>
-          <w:lang w:val="en-GB"/>
-        </w:rPr>
-      </w:pPr>
-      <w:r>
-        <w:rPr>
-          <w:rFonts w:ascii="Consolas" w:hAnsi="Consolas" w:cs="Times New Roman"/>
-          <w:sz w:val="20"/>
-          <w:szCs w:val="20"/>
-          <w:lang w:val="en-GB"/>
-        </w:rPr>
-        <w:t>Quit the server with CTRL-BREAK.</w:t>
-      </w:r>
-    </w:p>
-    <w:p>
-      <w:pPr>
-        <w:jc w:val="both"/>
-        <w:rPr>
-          <w:rFonts w:ascii="Times New Roman" w:hAnsi="Times New Roman" w:cs="Times New Roman"/>
-          <w:sz w:val="24"/>
-          <w:szCs w:val="24"/>
-          <w:lang w:val="en-GB"/>
-        </w:rPr>
-      </w:pPr>
-    </w:p>
-    <w:p>
-      <w:pPr>
-        <w:jc w:val="both"/>
-        <w:rPr>
-          <w:rFonts w:ascii="Times New Roman" w:hAnsi="Times New Roman" w:cs="Times New Roman"/>
-          <w:sz w:val="24"/>
-          <w:szCs w:val="24"/>
-        </w:rPr>
-      </w:pPr>
-      <w:r>
-        <w:rPr>
-          <w:rFonts w:ascii="Times New Roman" w:hAnsi="Times New Roman" w:cs="Times New Roman"/>
-          <w:sz w:val="24"/>
-          <w:szCs w:val="24"/>
-        </w:rPr>
-        <w:t xml:space="preserve">Aby uzyskać </w:t>
-      </w:r>
-      <w:proofErr w:type="spellStart"/>
-      <w:r>
-        <w:rPr>
-          <w:rFonts w:ascii="Times New Roman" w:hAnsi="Times New Roman" w:cs="Times New Roman"/>
-          <w:sz w:val="24"/>
-          <w:szCs w:val="24"/>
-        </w:rPr>
-        <w:t>dostep</w:t>
-      </w:r>
-      <w:proofErr w:type="spellEnd"/>
-      <w:r>
-        <w:rPr>
-          <w:rFonts w:ascii="Times New Roman" w:hAnsi="Times New Roman" w:cs="Times New Roman"/>
-          <w:sz w:val="24"/>
-          <w:szCs w:val="24"/>
-        </w:rPr>
-        <w:t xml:space="preserve"> do strony administracyjnej konieczne jest otwarcie strony </w:t>
-      </w:r>
-      <w:r>
-        <w:rPr>
-          <w:rFonts w:ascii="Times New Roman" w:hAnsi="Times New Roman" w:cs="Times New Roman"/>
-          <w:i/>
-          <w:sz w:val="24"/>
-          <w:szCs w:val="24"/>
-        </w:rPr>
-        <w:t>/admin</w:t>
-      </w:r>
-      <w:r>
-        <w:rPr>
-          <w:rFonts w:ascii="Times New Roman" w:hAnsi="Times New Roman" w:cs="Times New Roman"/>
-          <w:sz w:val="24"/>
-          <w:szCs w:val="24"/>
-        </w:rPr>
-        <w:t xml:space="preserve"> </w:t>
-      </w:r>
-      <w:r>
-        <w:rPr>
           <w:rFonts w:ascii="Times New Roman" w:hAnsi="Times New Roman" w:cs="Times New Roman"/>
           <w:sz w:val="24"/>
           <w:szCs w:val="24"/>
@@ -3625,8 +3618,10 @@
       <w:r>
         <w:rPr>
           <w:rFonts w:ascii="Times New Roman" w:hAnsi="Times New Roman" w:cs="Times New Roman"/>
-          <w:sz w:val="24"/>
-          <w:szCs w:val="24"/>
+          <w:noProof/>
+          <w:sz w:val="24"/>
+          <w:szCs w:val="24"/>
+          <w:lang w:eastAsia="pl-PL"/>
         </w:rPr>
         <w:drawing>
           <wp:inline distT="0" distB="0" distL="0" distR="0" wp14:anchorId="4ED04617" wp14:editId="365F760F">
@@ -3716,8 +3711,10 @@
       <w:r>
         <w:rPr>
           <w:rFonts w:ascii="Times New Roman" w:hAnsi="Times New Roman" w:cs="Times New Roman"/>
-          <w:sz w:val="24"/>
-          <w:szCs w:val="24"/>
+          <w:noProof/>
+          <w:sz w:val="24"/>
+          <w:szCs w:val="24"/>
+          <w:lang w:eastAsia="pl-PL"/>
         </w:rPr>
         <w:drawing>
           <wp:inline distT="0" distB="0" distL="0" distR="0" wp14:anchorId="777C4650" wp14:editId="04F58D1C">
@@ -3786,8 +3783,10 @@
       <w:r>
         <w:rPr>
           <w:rFonts w:ascii="Times New Roman" w:hAnsi="Times New Roman" w:cs="Times New Roman"/>
-          <w:sz w:val="24"/>
-          <w:szCs w:val="24"/>
+          <w:noProof/>
+          <w:sz w:val="24"/>
+          <w:szCs w:val="24"/>
+          <w:lang w:eastAsia="pl-PL"/>
         </w:rPr>
         <w:drawing>
           <wp:inline distT="0" distB="0" distL="0" distR="0" wp14:anchorId="7BB6B242" wp14:editId="2A7FC7CE">
@@ -3957,16 +3956,7 @@
           <w:szCs w:val="20"/>
           <w:lang w:val="en-GB"/>
         </w:rPr>
-        <w:t xml:space="preserve">/backend$ </w:t>
-      </w:r>
-      <w:r>
-        <w:rPr>
-          <w:rFonts w:ascii="Consolas" w:hAnsi="Consolas" w:cs="Times New Roman"/>
-          <w:sz w:val="20"/>
-          <w:szCs w:val="20"/>
-          <w:lang w:val="en-GB"/>
-        </w:rPr>
-        <w:t xml:space="preserve"> </w:t>
+        <w:t xml:space="preserve">/backend$  </w:t>
       </w:r>
       <w:r>
         <w:rPr>
@@ -4297,13 +4287,15 @@
           <w:rFonts w:ascii="Consolas" w:hAnsi="Consolas" w:cs="Times New Roman"/>
           <w:sz w:val="20"/>
           <w:szCs w:val="20"/>
-        </w:rPr>
-      </w:pPr>
-      <w:r>
-        <w:rPr>
-          <w:rFonts w:ascii="Consolas" w:hAnsi="Consolas" w:cs="Times New Roman"/>
-          <w:sz w:val="20"/>
-          <w:szCs w:val="20"/>
+          <w:lang w:val="en-GB"/>
+        </w:rPr>
+      </w:pPr>
+      <w:r>
+        <w:rPr>
+          <w:rFonts w:ascii="Consolas" w:hAnsi="Consolas" w:cs="Times New Roman"/>
+          <w:sz w:val="20"/>
+          <w:szCs w:val="20"/>
+          <w:lang w:val="en-GB"/>
         </w:rPr>
         <w:t>../</w:t>
       </w:r>
@@ -4313,6 +4305,7 @@
           <w:rFonts w:ascii="Consolas" w:hAnsi="Consolas" w:cs="Times New Roman"/>
           <w:sz w:val="20"/>
           <w:szCs w:val="20"/>
+          <w:lang w:val="en-GB"/>
         </w:rPr>
         <w:t>bam_pro_jach_jaworski</w:t>
       </w:r>
@@ -4322,33 +4315,17 @@
           <w:rFonts w:ascii="Consolas" w:hAnsi="Consolas" w:cs="Times New Roman"/>
           <w:sz w:val="20"/>
           <w:szCs w:val="20"/>
-        </w:rPr>
-        <w:t>/</w:t>
-      </w:r>
-      <w:proofErr w:type="spellStart"/>
-      <w:r>
-        <w:rPr>
-          <w:rFonts w:ascii="Consolas" w:hAnsi="Consolas" w:cs="Times New Roman"/>
-          <w:sz w:val="20"/>
-          <w:szCs w:val="20"/>
-        </w:rPr>
-        <w:t>frontend</w:t>
-      </w:r>
-      <w:proofErr w:type="spellEnd"/>
-      <w:r>
-        <w:rPr>
-          <w:rFonts w:ascii="Consolas" w:hAnsi="Consolas" w:cs="Times New Roman"/>
-          <w:sz w:val="20"/>
-          <w:szCs w:val="20"/>
-        </w:rPr>
-        <w:t xml:space="preserve">$ </w:t>
-      </w:r>
-      <w:proofErr w:type="spellStart"/>
-      <w:r>
-        <w:rPr>
-          <w:rFonts w:ascii="Consolas" w:hAnsi="Consolas" w:cs="Times New Roman"/>
-          <w:sz w:val="20"/>
-          <w:szCs w:val="20"/>
+          <w:lang w:val="en-GB"/>
+        </w:rPr>
+        <w:t xml:space="preserve">/frontend$ </w:t>
+      </w:r>
+      <w:proofErr w:type="spellStart"/>
+      <w:r>
+        <w:rPr>
+          <w:rFonts w:ascii="Consolas" w:hAnsi="Consolas" w:cs="Times New Roman"/>
+          <w:sz w:val="20"/>
+          <w:szCs w:val="20"/>
+          <w:lang w:val="en-GB"/>
         </w:rPr>
         <w:t>npm</w:t>
       </w:r>
@@ -4358,9 +4335,21 @@
           <w:rFonts w:ascii="Consolas" w:hAnsi="Consolas" w:cs="Times New Roman"/>
           <w:sz w:val="20"/>
           <w:szCs w:val="20"/>
-        </w:rPr>
-        <w:t xml:space="preserve"> i</w:t>
-      </w:r>
+          <w:lang w:val="en-GB"/>
+        </w:rPr>
+        <w:t xml:space="preserve"> </w:t>
+      </w:r>
+      <w:proofErr w:type="spellStart"/>
+      <w:r>
+        <w:rPr>
+          <w:rFonts w:ascii="Consolas" w:hAnsi="Consolas" w:cs="Times New Roman"/>
+          <w:sz w:val="20"/>
+          <w:szCs w:val="20"/>
+          <w:lang w:val="en-GB"/>
+        </w:rPr>
+        <w:t>i</w:t>
+      </w:r>
+      <w:proofErr w:type="spellEnd"/>
     </w:p>
     <w:p>
       <w:pPr>
@@ -4636,6 +4625,7 @@
           <w:rFonts w:ascii="Consolas" w:hAnsi="Consolas" w:cs="Times New Roman"/>
           <w:sz w:val="20"/>
           <w:szCs w:val="20"/>
+          <w:lang w:val="en-GB"/>
         </w:rPr>
       </w:pPr>
       <w:r>
@@ -4653,6 +4643,7 @@
           <w:rFonts w:ascii="Consolas" w:hAnsi="Consolas" w:cs="Times New Roman"/>
           <w:sz w:val="20"/>
           <w:szCs w:val="20"/>
+          <w:lang w:val="en-GB"/>
         </w:rPr>
         <w:t>npm</w:t>
       </w:r>
@@ -4662,65 +4653,21 @@
           <w:rFonts w:ascii="Consolas" w:hAnsi="Consolas" w:cs="Times New Roman"/>
           <w:sz w:val="20"/>
           <w:szCs w:val="20"/>
-        </w:rPr>
-        <w:t xml:space="preserve"> </w:t>
-      </w:r>
-      <w:proofErr w:type="spellStart"/>
-      <w:r>
-        <w:rPr>
-          <w:rFonts w:ascii="Consolas" w:hAnsi="Consolas" w:cs="Times New Roman"/>
-          <w:sz w:val="20"/>
-          <w:szCs w:val="20"/>
-        </w:rPr>
-        <w:t>audit</w:t>
-      </w:r>
-      <w:proofErr w:type="spellEnd"/>
-      <w:r>
-        <w:rPr>
-          <w:rFonts w:ascii="Consolas" w:hAnsi="Consolas" w:cs="Times New Roman"/>
-          <w:sz w:val="20"/>
-          <w:szCs w:val="20"/>
-        </w:rPr>
-        <w:t xml:space="preserve"> </w:t>
-      </w:r>
-      <w:proofErr w:type="spellStart"/>
-      <w:r>
-        <w:rPr>
-          <w:rFonts w:ascii="Consolas" w:hAnsi="Consolas" w:cs="Times New Roman"/>
-          <w:sz w:val="20"/>
-          <w:szCs w:val="20"/>
-        </w:rPr>
-        <w:t>fix</w:t>
-      </w:r>
-      <w:proofErr w:type="spellEnd"/>
-      <w:r>
-        <w:rPr>
-          <w:rFonts w:ascii="Consolas" w:hAnsi="Consolas" w:cs="Times New Roman"/>
-          <w:sz w:val="20"/>
-          <w:szCs w:val="20"/>
-        </w:rPr>
-        <w:t xml:space="preserve"> --</w:t>
-      </w:r>
-      <w:proofErr w:type="spellStart"/>
-      <w:r>
-        <w:rPr>
-          <w:rFonts w:ascii="Consolas" w:hAnsi="Consolas" w:cs="Times New Roman"/>
-          <w:sz w:val="20"/>
-          <w:szCs w:val="20"/>
-        </w:rPr>
-        <w:t>force</w:t>
-      </w:r>
-      <w:proofErr w:type="spellEnd"/>
-    </w:p>
-    <w:p>
-      <w:pPr>
-        <w:shd w:val="clear" w:color="auto" w:fill="262626" w:themeFill="text1" w:themeFillTint="D9"/>
-        <w:spacing w:after="0"/>
-        <w:jc w:val="both"/>
-        <w:rPr>
-          <w:rFonts w:ascii="Consolas" w:hAnsi="Consolas" w:cs="Times New Roman"/>
-          <w:sz w:val="20"/>
-          <w:szCs w:val="20"/>
+          <w:lang w:val="en-GB"/>
+        </w:rPr>
+        <w:t xml:space="preserve"> audit fix --force</w:t>
+      </w:r>
+    </w:p>
+    <w:p>
+      <w:pPr>
+        <w:shd w:val="clear" w:color="auto" w:fill="262626" w:themeFill="text1" w:themeFillTint="D9"/>
+        <w:spacing w:after="0"/>
+        <w:jc w:val="both"/>
+        <w:rPr>
+          <w:rFonts w:ascii="Consolas" w:hAnsi="Consolas" w:cs="Times New Roman"/>
+          <w:sz w:val="20"/>
+          <w:szCs w:val="20"/>
+          <w:lang w:val="en-GB"/>
         </w:rPr>
       </w:pPr>
     </w:p>
@@ -8650,145 +8597,34 @@
           <w:rFonts w:ascii="Times New Roman" w:hAnsi="Times New Roman" w:cs="Times New Roman"/>
           <w:sz w:val="24"/>
           <w:szCs w:val="24"/>
-          <w:lang w:val="en-GB"/>
-        </w:rPr>
-      </w:pPr>
-      <w:proofErr w:type="spellStart"/>
-      <w:r>
-        <w:rPr>
-          <w:rFonts w:ascii="Times New Roman" w:hAnsi="Times New Roman" w:cs="Times New Roman"/>
-          <w:sz w:val="24"/>
-          <w:szCs w:val="24"/>
-          <w:lang w:val="en-GB"/>
-        </w:rPr>
-        <w:t>Możliwe</w:t>
-      </w:r>
-      <w:proofErr w:type="spellEnd"/>
-      <w:r>
-        <w:rPr>
-          <w:rFonts w:ascii="Times New Roman" w:hAnsi="Times New Roman" w:cs="Times New Roman"/>
-          <w:sz w:val="24"/>
-          <w:szCs w:val="24"/>
-          <w:lang w:val="en-GB"/>
-        </w:rPr>
-        <w:t xml:space="preserve"> jest </w:t>
-      </w:r>
-      <w:proofErr w:type="spellStart"/>
-      <w:r>
-        <w:rPr>
-          <w:rFonts w:ascii="Times New Roman" w:hAnsi="Times New Roman" w:cs="Times New Roman"/>
-          <w:sz w:val="24"/>
-          <w:szCs w:val="24"/>
-          <w:lang w:val="en-GB"/>
-        </w:rPr>
-        <w:t>również</w:t>
-      </w:r>
-      <w:proofErr w:type="spellEnd"/>
-      <w:r>
-        <w:rPr>
-          <w:rFonts w:ascii="Times New Roman" w:hAnsi="Times New Roman" w:cs="Times New Roman"/>
-          <w:sz w:val="24"/>
-          <w:szCs w:val="24"/>
-          <w:lang w:val="en-GB"/>
-        </w:rPr>
-        <w:t xml:space="preserve"> </w:t>
-      </w:r>
-      <w:proofErr w:type="spellStart"/>
-      <w:r>
-        <w:rPr>
-          <w:rFonts w:ascii="Times New Roman" w:hAnsi="Times New Roman" w:cs="Times New Roman"/>
-          <w:sz w:val="24"/>
-          <w:szCs w:val="24"/>
-          <w:lang w:val="en-GB"/>
-        </w:rPr>
-        <w:t>zbudowanie</w:t>
-      </w:r>
-      <w:proofErr w:type="spellEnd"/>
-      <w:r>
-        <w:rPr>
-          <w:rFonts w:ascii="Times New Roman" w:hAnsi="Times New Roman" w:cs="Times New Roman"/>
-          <w:sz w:val="24"/>
-          <w:szCs w:val="24"/>
-          <w:lang w:val="en-GB"/>
-        </w:rPr>
-        <w:t xml:space="preserve"> </w:t>
-      </w:r>
-      <w:proofErr w:type="spellStart"/>
-      <w:r>
-        <w:rPr>
-          <w:rFonts w:ascii="Times New Roman" w:hAnsi="Times New Roman" w:cs="Times New Roman"/>
-          <w:sz w:val="24"/>
-          <w:szCs w:val="24"/>
-          <w:lang w:val="en-GB"/>
-        </w:rPr>
-        <w:t>aplikacji</w:t>
-      </w:r>
-      <w:proofErr w:type="spellEnd"/>
-      <w:r>
-        <w:rPr>
-          <w:rFonts w:ascii="Times New Roman" w:hAnsi="Times New Roman" w:cs="Times New Roman"/>
-          <w:sz w:val="24"/>
-          <w:szCs w:val="24"/>
-          <w:lang w:val="en-GB"/>
-        </w:rPr>
-        <w:t xml:space="preserve"> </w:t>
-      </w:r>
-      <w:proofErr w:type="spellStart"/>
-      <w:r>
-        <w:rPr>
-          <w:rFonts w:ascii="Times New Roman" w:hAnsi="Times New Roman" w:cs="Times New Roman"/>
-          <w:sz w:val="24"/>
-          <w:szCs w:val="24"/>
-          <w:lang w:val="en-GB"/>
-        </w:rPr>
-        <w:t>korzystając</w:t>
-      </w:r>
-      <w:proofErr w:type="spellEnd"/>
-      <w:r>
-        <w:rPr>
-          <w:rFonts w:ascii="Times New Roman" w:hAnsi="Times New Roman" w:cs="Times New Roman"/>
-          <w:sz w:val="24"/>
-          <w:szCs w:val="24"/>
-          <w:lang w:val="en-GB"/>
-        </w:rPr>
-        <w:t xml:space="preserve"> z </w:t>
-      </w:r>
-      <w:proofErr w:type="spellStart"/>
-      <w:r>
-        <w:rPr>
-          <w:rFonts w:ascii="Times New Roman" w:hAnsi="Times New Roman" w:cs="Times New Roman"/>
-          <w:sz w:val="24"/>
-          <w:szCs w:val="24"/>
-          <w:lang w:val="en-GB"/>
-        </w:rPr>
-        <w:t>serwerów</w:t>
-      </w:r>
-      <w:proofErr w:type="spellEnd"/>
-      <w:r>
-        <w:rPr>
-          <w:rFonts w:ascii="Times New Roman" w:hAnsi="Times New Roman" w:cs="Times New Roman"/>
-          <w:sz w:val="24"/>
-          <w:szCs w:val="24"/>
-          <w:lang w:val="en-GB"/>
-        </w:rPr>
-        <w:t xml:space="preserve"> Expo:</w:t>
-      </w:r>
-    </w:p>
-    <w:p>
-      <w:pPr>
-        <w:jc w:val="both"/>
-        <w:rPr>
-          <w:rFonts w:ascii="Times New Roman" w:hAnsi="Times New Roman" w:cs="Times New Roman"/>
-          <w:sz w:val="24"/>
-          <w:szCs w:val="24"/>
-          <w:lang w:val="en-GB"/>
-        </w:rPr>
-      </w:pPr>
-      <w:r>
-        <w:rPr>
-          <w:rFonts w:ascii="Times New Roman" w:hAnsi="Times New Roman" w:cs="Times New Roman"/>
-          <w:sz w:val="24"/>
-          <w:szCs w:val="24"/>
+        </w:rPr>
+      </w:pPr>
+      <w:r>
+        <w:rPr>
+          <w:rFonts w:ascii="Times New Roman" w:hAnsi="Times New Roman" w:cs="Times New Roman"/>
+          <w:sz w:val="24"/>
+          <w:szCs w:val="24"/>
+        </w:rPr>
+        <w:t>Możliwe jest również zbudowanie aplikacji korzystając z serwerów Expo:</w:t>
+      </w:r>
+    </w:p>
+    <w:p>
+      <w:pPr>
+        <w:jc w:val="both"/>
+        <w:rPr>
+          <w:rFonts w:ascii="Times New Roman" w:hAnsi="Times New Roman" w:cs="Times New Roman"/>
+          <w:sz w:val="24"/>
+          <w:szCs w:val="24"/>
+          <w:lang w:val="en-GB"/>
+        </w:rPr>
+      </w:pPr>
+      <w:r>
+        <w:rPr>
+          <w:rFonts w:ascii="Times New Roman" w:hAnsi="Times New Roman" w:cs="Times New Roman"/>
+          <w:noProof/>
+          <w:sz w:val="24"/>
+          <w:szCs w:val="24"/>
+          <w:lang w:eastAsia="pl-PL"/>
         </w:rPr>
         <w:drawing>
           <wp:inline distT="0" distB="0" distL="0" distR="0" wp14:anchorId="0FD5D2CA" wp14:editId="19044D47">
@@ -8834,105 +8670,52 @@
           <w:rFonts w:ascii="Times New Roman" w:hAnsi="Times New Roman" w:cs="Times New Roman"/>
           <w:sz w:val="24"/>
           <w:szCs w:val="24"/>
-          <w:lang w:val="en-GB"/>
-        </w:rPr>
-      </w:pPr>
-      <w:proofErr w:type="spellStart"/>
-      <w:r>
-        <w:rPr>
-          <w:rFonts w:ascii="Times New Roman" w:hAnsi="Times New Roman" w:cs="Times New Roman"/>
-          <w:sz w:val="24"/>
-          <w:szCs w:val="24"/>
-          <w:lang w:val="en-GB"/>
-        </w:rPr>
-        <w:t>Wybierając</w:t>
-      </w:r>
-      <w:proofErr w:type="spellEnd"/>
-      <w:r>
-        <w:rPr>
-          <w:rFonts w:ascii="Times New Roman" w:hAnsi="Times New Roman" w:cs="Times New Roman"/>
-          <w:sz w:val="24"/>
-          <w:szCs w:val="24"/>
-          <w:lang w:val="en-GB"/>
-        </w:rPr>
-        <w:t xml:space="preserve"> build </w:t>
-      </w:r>
-      <w:proofErr w:type="spellStart"/>
-      <w:r>
-        <w:rPr>
-          <w:rFonts w:ascii="Times New Roman" w:hAnsi="Times New Roman" w:cs="Times New Roman"/>
-          <w:sz w:val="24"/>
-          <w:szCs w:val="24"/>
-          <w:lang w:val="en-GB"/>
-        </w:rPr>
-        <w:t>możliwe</w:t>
-      </w:r>
-      <w:proofErr w:type="spellEnd"/>
-      <w:r>
-        <w:rPr>
-          <w:rFonts w:ascii="Times New Roman" w:hAnsi="Times New Roman" w:cs="Times New Roman"/>
-          <w:sz w:val="24"/>
-          <w:szCs w:val="24"/>
-          <w:lang w:val="en-GB"/>
-        </w:rPr>
-        <w:t xml:space="preserve"> jest </w:t>
-      </w:r>
-      <w:proofErr w:type="spellStart"/>
-      <w:r>
-        <w:rPr>
-          <w:rFonts w:ascii="Times New Roman" w:hAnsi="Times New Roman" w:cs="Times New Roman"/>
-          <w:sz w:val="24"/>
-          <w:szCs w:val="24"/>
-          <w:lang w:val="en-GB"/>
-        </w:rPr>
-        <w:t>śledzenie</w:t>
-      </w:r>
-      <w:proofErr w:type="spellEnd"/>
-      <w:r>
-        <w:rPr>
-          <w:rFonts w:ascii="Times New Roman" w:hAnsi="Times New Roman" w:cs="Times New Roman"/>
-          <w:sz w:val="24"/>
-          <w:szCs w:val="24"/>
-          <w:lang w:val="en-GB"/>
-        </w:rPr>
-        <w:t xml:space="preserve"> </w:t>
-      </w:r>
-      <w:proofErr w:type="spellStart"/>
-      <w:r>
-        <w:rPr>
-          <w:rFonts w:ascii="Times New Roman" w:hAnsi="Times New Roman" w:cs="Times New Roman"/>
-          <w:sz w:val="24"/>
-          <w:szCs w:val="24"/>
-          <w:lang w:val="en-GB"/>
-        </w:rPr>
-        <w:t>postępu</w:t>
-      </w:r>
-      <w:proofErr w:type="spellEnd"/>
-      <w:r>
-        <w:rPr>
-          <w:rFonts w:ascii="Times New Roman" w:hAnsi="Times New Roman" w:cs="Times New Roman"/>
-          <w:sz w:val="24"/>
-          <w:szCs w:val="24"/>
-          <w:lang w:val="en-GB"/>
-        </w:rPr>
-        <w:t>:</w:t>
-      </w:r>
-    </w:p>
-    <w:p>
-      <w:pPr>
-        <w:jc w:val="both"/>
-        <w:rPr>
-          <w:rFonts w:ascii="Times New Roman" w:hAnsi="Times New Roman" w:cs="Times New Roman"/>
-          <w:sz w:val="24"/>
-          <w:szCs w:val="24"/>
-          <w:lang w:val="en-GB"/>
-        </w:rPr>
-      </w:pPr>
-      <w:r>
-        <w:rPr>
-          <w:rFonts w:ascii="Times New Roman" w:hAnsi="Times New Roman" w:cs="Times New Roman"/>
-          <w:sz w:val="24"/>
-          <w:szCs w:val="24"/>
+        </w:rPr>
+      </w:pPr>
+      <w:r>
+        <w:rPr>
+          <w:rFonts w:ascii="Times New Roman" w:hAnsi="Times New Roman" w:cs="Times New Roman"/>
+          <w:sz w:val="24"/>
+          <w:szCs w:val="24"/>
+        </w:rPr>
+        <w:t xml:space="preserve">Wybierając </w:t>
+      </w:r>
+      <w:proofErr w:type="spellStart"/>
+      <w:r>
+        <w:rPr>
+          <w:rFonts w:ascii="Times New Roman" w:hAnsi="Times New Roman" w:cs="Times New Roman"/>
+          <w:sz w:val="24"/>
+          <w:szCs w:val="24"/>
+        </w:rPr>
+        <w:t>build</w:t>
+      </w:r>
+      <w:proofErr w:type="spellEnd"/>
+      <w:r>
+        <w:rPr>
+          <w:rFonts w:ascii="Times New Roman" w:hAnsi="Times New Roman" w:cs="Times New Roman"/>
+          <w:sz w:val="24"/>
+          <w:szCs w:val="24"/>
+        </w:rPr>
+        <w:t xml:space="preserve"> możliwe jest śledzenie postępu:</w:t>
+      </w:r>
+    </w:p>
+    <w:p>
+      <w:pPr>
+        <w:jc w:val="both"/>
+        <w:rPr>
+          <w:rFonts w:ascii="Times New Roman" w:hAnsi="Times New Roman" w:cs="Times New Roman"/>
+          <w:sz w:val="24"/>
+          <w:szCs w:val="24"/>
+          <w:lang w:val="en-GB"/>
+        </w:rPr>
+      </w:pPr>
+      <w:r>
+        <w:rPr>
+          <w:rFonts w:ascii="Times New Roman" w:hAnsi="Times New Roman" w:cs="Times New Roman"/>
+          <w:noProof/>
+          <w:sz w:val="24"/>
+          <w:szCs w:val="24"/>
+          <w:lang w:eastAsia="pl-PL"/>
         </w:rPr>
         <w:drawing>
           <wp:inline distT="0" distB="0" distL="0" distR="0" wp14:anchorId="468A5899" wp14:editId="4475BEAC">
@@ -8984,9 +8767,10 @@
       <w:r>
         <w:rPr>
           <w:rFonts w:ascii="Times New Roman" w:hAnsi="Times New Roman" w:cs="Times New Roman"/>
-          <w:sz w:val="24"/>
-          <w:szCs w:val="24"/>
-          <w:lang w:val="en-GB"/>
+          <w:noProof/>
+          <w:sz w:val="24"/>
+          <w:szCs w:val="24"/>
+          <w:lang w:eastAsia="pl-PL"/>
         </w:rPr>
         <w:drawing>
           <wp:inline distT="0" distB="0" distL="0" distR="0" wp14:anchorId="49CD89A9" wp14:editId="09C215A4">
@@ -9082,15 +8866,13 @@
           <w:rFonts w:ascii="Consolas" w:hAnsi="Consolas" w:cs="Times New Roman"/>
           <w:sz w:val="20"/>
           <w:szCs w:val="20"/>
-          <w:lang w:val="en-GB"/>
-        </w:rPr>
-      </w:pPr>
-      <w:r>
-        <w:rPr>
-          <w:rFonts w:ascii="Consolas" w:hAnsi="Consolas" w:cs="Times New Roman"/>
-          <w:sz w:val="20"/>
-          <w:szCs w:val="20"/>
-          <w:lang w:val="en-GB"/>
+        </w:rPr>
+      </w:pPr>
+      <w:r>
+        <w:rPr>
+          <w:rFonts w:ascii="Consolas" w:hAnsi="Consolas" w:cs="Times New Roman"/>
+          <w:sz w:val="20"/>
+          <w:szCs w:val="20"/>
         </w:rPr>
         <w:t>(...)</w:t>
       </w:r>
@@ -9104,18 +8886,72 @@
           <w:rFonts w:ascii="Consolas" w:hAnsi="Consolas" w:cs="Times New Roman"/>
           <w:sz w:val="20"/>
           <w:szCs w:val="20"/>
-          <w:lang w:val="en-GB"/>
-        </w:rPr>
-      </w:pPr>
-      <w:r>
-        <w:rPr>
-          <w:rFonts w:ascii="Consolas" w:hAnsi="Consolas" w:cs="Times New Roman"/>
-          <w:sz w:val="20"/>
-          <w:szCs w:val="20"/>
-          <w:lang w:val="en-GB"/>
-        </w:rPr>
-        <w:t>Waiting in Free tier queue</w:t>
-      </w:r>
+        </w:rPr>
+      </w:pPr>
+      <w:proofErr w:type="spellStart"/>
+      <w:r>
+        <w:rPr>
+          <w:rFonts w:ascii="Consolas" w:hAnsi="Consolas" w:cs="Times New Roman"/>
+          <w:sz w:val="20"/>
+          <w:szCs w:val="20"/>
+        </w:rPr>
+        <w:t>Waiting</w:t>
+      </w:r>
+      <w:proofErr w:type="spellEnd"/>
+      <w:r>
+        <w:rPr>
+          <w:rFonts w:ascii="Consolas" w:hAnsi="Consolas" w:cs="Times New Roman"/>
+          <w:sz w:val="20"/>
+          <w:szCs w:val="20"/>
+        </w:rPr>
+        <w:t xml:space="preserve"> in </w:t>
+      </w:r>
+      <w:proofErr w:type="spellStart"/>
+      <w:r>
+        <w:rPr>
+          <w:rFonts w:ascii="Consolas" w:hAnsi="Consolas" w:cs="Times New Roman"/>
+          <w:sz w:val="20"/>
+          <w:szCs w:val="20"/>
+        </w:rPr>
+        <w:t>Free</w:t>
+      </w:r>
+      <w:proofErr w:type="spellEnd"/>
+      <w:r>
+        <w:rPr>
+          <w:rFonts w:ascii="Consolas" w:hAnsi="Consolas" w:cs="Times New Roman"/>
+          <w:sz w:val="20"/>
+          <w:szCs w:val="20"/>
+        </w:rPr>
+        <w:t xml:space="preserve"> </w:t>
+      </w:r>
+      <w:proofErr w:type="spellStart"/>
+      <w:r>
+        <w:rPr>
+          <w:rFonts w:ascii="Consolas" w:hAnsi="Consolas" w:cs="Times New Roman"/>
+          <w:sz w:val="20"/>
+          <w:szCs w:val="20"/>
+        </w:rPr>
+        <w:t>tier</w:t>
+      </w:r>
+      <w:proofErr w:type="spellEnd"/>
+      <w:r>
+        <w:rPr>
+          <w:rFonts w:ascii="Consolas" w:hAnsi="Consolas" w:cs="Times New Roman"/>
+          <w:sz w:val="20"/>
+          <w:szCs w:val="20"/>
+        </w:rPr>
+        <w:t xml:space="preserve"> </w:t>
+      </w:r>
+      <w:proofErr w:type="spellStart"/>
+      <w:r>
+        <w:rPr>
+          <w:rFonts w:ascii="Consolas" w:hAnsi="Consolas" w:cs="Times New Roman"/>
+          <w:sz w:val="20"/>
+          <w:szCs w:val="20"/>
+        </w:rPr>
+        <w:t>queue</w:t>
+      </w:r>
+      <w:proofErr w:type="spellEnd"/>
     </w:p>
     <w:p>
       <w:pPr>
@@ -9442,6 +9278,7 @@
     <w:p>
       <w:pPr>
         <w:shd w:val="clear" w:color="auto" w:fill="262626" w:themeFill="text1" w:themeFillTint="D9"/>
+        <w:spacing w:after="0"/>
         <w:jc w:val="both"/>
         <w:rPr>
           <w:rFonts w:ascii="Consolas" w:hAnsi="Consolas" w:cs="Times New Roman"/>
@@ -9506,6 +9343,106 @@
     </w:p>
     <w:p>
       <w:pPr>
+        <w:shd w:val="clear" w:color="auto" w:fill="262626" w:themeFill="text1" w:themeFillTint="D9"/>
+        <w:jc w:val="both"/>
+        <w:rPr>
+          <w:rFonts w:ascii="Consolas" w:hAnsi="Consolas" w:cs="Times New Roman"/>
+          <w:sz w:val="20"/>
+          <w:szCs w:val="20"/>
+        </w:rPr>
+      </w:pPr>
+      <w:r>
+        <w:rPr>
+          <w:rFonts w:ascii="Consolas" w:hAnsi="Consolas" w:cs="Times New Roman"/>
+          <w:color w:val="00B050"/>
+          <w:sz w:val="20"/>
+          <w:szCs w:val="20"/>
+        </w:rPr>
+        <w:t>√</w:t>
+      </w:r>
+      <w:r>
+        <w:rPr>
+          <w:rFonts w:ascii="Consolas" w:hAnsi="Consolas" w:cs="Times New Roman"/>
+          <w:sz w:val="20"/>
+          <w:szCs w:val="20"/>
+        </w:rPr>
+        <w:t xml:space="preserve"> </w:t>
+      </w:r>
+      <w:proofErr w:type="spellStart"/>
+      <w:r>
+        <w:rPr>
+          <w:rFonts w:ascii="Consolas" w:hAnsi="Consolas" w:cs="Times New Roman"/>
+          <w:sz w:val="20"/>
+          <w:szCs w:val="20"/>
+        </w:rPr>
+        <w:t>Successfully</w:t>
+      </w:r>
+      <w:proofErr w:type="spellEnd"/>
+      <w:r>
+        <w:rPr>
+          <w:rFonts w:ascii="Consolas" w:hAnsi="Consolas" w:cs="Times New Roman"/>
+          <w:sz w:val="20"/>
+          <w:szCs w:val="20"/>
+        </w:rPr>
+        <w:t xml:space="preserve"> </w:t>
+      </w:r>
+      <w:proofErr w:type="spellStart"/>
+      <w:r>
+        <w:rPr>
+          <w:rFonts w:ascii="Consolas" w:hAnsi="Consolas" w:cs="Times New Roman"/>
+          <w:sz w:val="20"/>
+          <w:szCs w:val="20"/>
+        </w:rPr>
+        <w:t>started</w:t>
+      </w:r>
+      <w:proofErr w:type="spellEnd"/>
+      <w:r>
+        <w:rPr>
+          <w:rFonts w:ascii="Consolas" w:hAnsi="Consolas" w:cs="Times New Roman"/>
+          <w:sz w:val="20"/>
+          <w:szCs w:val="20"/>
+        </w:rPr>
+        <w:t xml:space="preserve"> </w:t>
+      </w:r>
+      <w:proofErr w:type="spellStart"/>
+      <w:r>
+        <w:rPr>
+          <w:rFonts w:ascii="Consolas" w:hAnsi="Consolas" w:cs="Times New Roman"/>
+          <w:sz w:val="20"/>
+          <w:szCs w:val="20"/>
+        </w:rPr>
+        <w:t>your</w:t>
+      </w:r>
+      <w:proofErr w:type="spellEnd"/>
+      <w:r>
+        <w:rPr>
+          <w:rFonts w:ascii="Consolas" w:hAnsi="Consolas" w:cs="Times New Roman"/>
+          <w:sz w:val="20"/>
+          <w:szCs w:val="20"/>
+        </w:rPr>
+        <w:t xml:space="preserve"> </w:t>
+      </w:r>
+      <w:proofErr w:type="spellStart"/>
+      <w:r>
+        <w:rPr>
+          <w:rFonts w:ascii="Consolas" w:hAnsi="Consolas" w:cs="Times New Roman"/>
+          <w:sz w:val="20"/>
+          <w:szCs w:val="20"/>
+        </w:rPr>
+        <w:t>app</w:t>
+      </w:r>
+      <w:proofErr w:type="spellEnd"/>
+      <w:r>
+        <w:rPr>
+          <w:rFonts w:ascii="Consolas" w:hAnsi="Consolas" w:cs="Times New Roman"/>
+          <w:sz w:val="20"/>
+          <w:szCs w:val="20"/>
+        </w:rPr>
+        <w:t>!</w:t>
+      </w:r>
+    </w:p>
+    <w:p>
+      <w:pPr>
         <w:jc w:val="both"/>
         <w:rPr>
           <w:rFonts w:ascii="Times New Roman" w:hAnsi="Times New Roman" w:cs="Times New Roman"/>
@@ -9524,18 +9461,21 @@
     </w:p>
     <w:p>
       <w:pPr>
-        <w:jc w:val="both"/>
-        <w:rPr>
-          <w:rFonts w:ascii="Consolas" w:hAnsi="Consolas" w:cs="Times New Roman"/>
-          <w:sz w:val="20"/>
-          <w:szCs w:val="20"/>
-        </w:rPr>
-      </w:pPr>
-      <w:r>
-        <w:rPr>
-          <w:rFonts w:ascii="Consolas" w:hAnsi="Consolas" w:cs="Times New Roman"/>
-          <w:sz w:val="20"/>
-          <w:szCs w:val="20"/>
+        <w:jc w:val="center"/>
+        <w:rPr>
+          <w:rFonts w:ascii="Consolas" w:hAnsi="Consolas" w:cs="Times New Roman"/>
+          <w:sz w:val="20"/>
+          <w:szCs w:val="20"/>
+        </w:rPr>
+      </w:pPr>
+      <w:bookmarkStart w:id="0" w:name="_GoBack"/>
+      <w:r>
+        <w:rPr>
+          <w:rFonts w:ascii="Consolas" w:hAnsi="Consolas" w:cs="Times New Roman"/>
+          <w:noProof/>
+          <w:sz w:val="20"/>
+          <w:szCs w:val="20"/>
+          <w:lang w:eastAsia="pl-PL"/>
         </w:rPr>
         <w:drawing>
           <wp:inline distT="0" distB="0" distL="0" distR="0" wp14:anchorId="111E66FB" wp14:editId="6F2EB9F0">
@@ -9573,7 +9513,6 @@
           </wp:inline>
         </w:drawing>
       </w:r>
-      <w:bookmarkStart w:id="0" w:name="_GoBack"/>
       <w:bookmarkEnd w:id="0"/>
     </w:p>
     <w:p>
@@ -9588,136 +9527,93 @@
     </w:p>
     <w:p>
       <w:pPr>
-        <w:shd w:val="clear" w:color="auto" w:fill="262626" w:themeFill="text1" w:themeFillTint="D9"/>
-        <w:spacing w:after="0"/>
-        <w:jc w:val="both"/>
-        <w:rPr>
-          <w:rFonts w:ascii="Consolas" w:hAnsi="Consolas" w:cs="Times New Roman"/>
-          <w:sz w:val="20"/>
-          <w:szCs w:val="20"/>
-        </w:rPr>
-      </w:pPr>
-      <w:r>
-        <w:rPr>
-          <w:rFonts w:ascii="Consolas" w:hAnsi="Consolas" w:cs="Times New Roman"/>
-          <w:color w:val="00B050"/>
-          <w:sz w:val="20"/>
-          <w:szCs w:val="20"/>
+        <w:spacing w:after="0"/>
+        <w:jc w:val="both"/>
+        <w:rPr>
+          <w:rFonts w:ascii="Times New Roman" w:hAnsi="Times New Roman" w:cs="Times New Roman"/>
+          <w:sz w:val="24"/>
+          <w:szCs w:val="24"/>
+        </w:rPr>
+      </w:pPr>
+      <w:r>
+        <w:rPr>
+          <w:rFonts w:ascii="Times New Roman" w:hAnsi="Times New Roman" w:cs="Times New Roman"/>
+          <w:sz w:val="24"/>
+          <w:szCs w:val="24"/>
         </w:rPr>
         <w:lastRenderedPageBreak/>
-        <w:t>√</w:t>
-      </w:r>
-      <w:r>
-        <w:rPr>
-          <w:rFonts w:ascii="Consolas" w:hAnsi="Consolas" w:cs="Times New Roman"/>
-          <w:sz w:val="20"/>
-          <w:szCs w:val="20"/>
-        </w:rPr>
-        <w:t xml:space="preserve"> </w:t>
-      </w:r>
-      <w:proofErr w:type="spellStart"/>
-      <w:r>
-        <w:rPr>
-          <w:rFonts w:ascii="Consolas" w:hAnsi="Consolas" w:cs="Times New Roman"/>
-          <w:sz w:val="20"/>
-          <w:szCs w:val="20"/>
-        </w:rPr>
-        <w:t>Successfully</w:t>
-      </w:r>
-      <w:proofErr w:type="spellEnd"/>
-      <w:r>
-        <w:rPr>
-          <w:rFonts w:ascii="Consolas" w:hAnsi="Consolas" w:cs="Times New Roman"/>
-          <w:sz w:val="20"/>
-          <w:szCs w:val="20"/>
-        </w:rPr>
-        <w:t xml:space="preserve"> </w:t>
-      </w:r>
-      <w:proofErr w:type="spellStart"/>
-      <w:r>
-        <w:rPr>
-          <w:rFonts w:ascii="Consolas" w:hAnsi="Consolas" w:cs="Times New Roman"/>
-          <w:sz w:val="20"/>
-          <w:szCs w:val="20"/>
-        </w:rPr>
-        <w:t>started</w:t>
-      </w:r>
-      <w:proofErr w:type="spellEnd"/>
-      <w:r>
-        <w:rPr>
-          <w:rFonts w:ascii="Consolas" w:hAnsi="Consolas" w:cs="Times New Roman"/>
-          <w:sz w:val="20"/>
-          <w:szCs w:val="20"/>
-        </w:rPr>
-        <w:t xml:space="preserve"> </w:t>
-      </w:r>
-      <w:proofErr w:type="spellStart"/>
-      <w:r>
-        <w:rPr>
-          <w:rFonts w:ascii="Consolas" w:hAnsi="Consolas" w:cs="Times New Roman"/>
-          <w:sz w:val="20"/>
-          <w:szCs w:val="20"/>
-        </w:rPr>
-        <w:t>your</w:t>
-      </w:r>
-      <w:proofErr w:type="spellEnd"/>
-      <w:r>
-        <w:rPr>
-          <w:rFonts w:ascii="Consolas" w:hAnsi="Consolas" w:cs="Times New Roman"/>
-          <w:sz w:val="20"/>
-          <w:szCs w:val="20"/>
-        </w:rPr>
-        <w:t xml:space="preserve"> </w:t>
-      </w:r>
-      <w:proofErr w:type="spellStart"/>
-      <w:r>
-        <w:rPr>
-          <w:rFonts w:ascii="Consolas" w:hAnsi="Consolas" w:cs="Times New Roman"/>
-          <w:sz w:val="20"/>
-          <w:szCs w:val="20"/>
-        </w:rPr>
-        <w:t>app</w:t>
-      </w:r>
-      <w:proofErr w:type="spellEnd"/>
-      <w:r>
-        <w:rPr>
-          <w:rFonts w:ascii="Consolas" w:hAnsi="Consolas" w:cs="Times New Roman"/>
-          <w:sz w:val="20"/>
-          <w:szCs w:val="20"/>
-        </w:rPr>
-        <w:t>!</w:t>
-      </w:r>
-      <w:r>
-        <w:rPr>
-          <w:rFonts w:ascii="Consolas" w:hAnsi="Consolas" w:cs="Times New Roman"/>
-          <w:sz w:val="20"/>
-          <w:szCs w:val="20"/>
-        </w:rPr>
-        <w:lastRenderedPageBreak/>
-        <w:pict>
-          <v:shapetype id="_x0000_t75" coordsize="21600,21600" o:spt="75" o:preferrelative="t" path="m@4@5l@4@11@9@11@9@5xe" filled="f" stroked="f">
-            <v:stroke joinstyle="miter"/>
-            <v:formulas>
-              <v:f eqn="if lineDrawn pixelLineWidth 0"/>
-              <v:f eqn="sum @0 1 0"/>
-              <v:f eqn="sum 0 0 @1"/>
-              <v:f eqn="prod @2 1 2"/>
-              <v:f eqn="prod @3 21600 pixelWidth"/>
-              <v:f eqn="prod @3 21600 pixelHeight"/>
-              <v:f eqn="sum @0 0 1"/>
-              <v:f eqn="prod @6 1 2"/>
-              <v:f eqn="prod @7 21600 pixelWidth"/>
-              <v:f eqn="sum @8 21600 0"/>
-              <v:f eqn="prod @7 21600 pixelHeight"/>
-              <v:f eqn="sum @10 21600 0"/>
-            </v:formulas>
-            <v:path o:extrusionok="f" gradientshapeok="t" o:connecttype="rect"/>
-            <o:lock v:ext="edit" aspectratio="t"/>
-          </v:shapetype>
-          <v:shape id="_x0000_i1025" type="#_x0000_t75" style="width:315.05pt;height:700.4pt">
-            <v:imagedata r:id="rId16" o:title="Screenshot_20231208_135912_Expo_Go"/>
-          </v:shape>
-        </w:pict>
+        <w:t xml:space="preserve">Główne okno aplikacji z </w:t>
+      </w:r>
+      <w:proofErr w:type="spellStart"/>
+      <w:r>
+        <w:rPr>
+          <w:rFonts w:ascii="Times New Roman" w:hAnsi="Times New Roman" w:cs="Times New Roman"/>
+          <w:sz w:val="24"/>
+          <w:szCs w:val="24"/>
+        </w:rPr>
+        <w:t>przykładowami</w:t>
+      </w:r>
+      <w:proofErr w:type="spellEnd"/>
+      <w:r>
+        <w:rPr>
+          <w:rFonts w:ascii="Times New Roman" w:hAnsi="Times New Roman" w:cs="Times New Roman"/>
+          <w:sz w:val="24"/>
+          <w:szCs w:val="24"/>
+        </w:rPr>
+        <w:t xml:space="preserve"> danymi aplikacji uruchomionej na emulatorze.</w:t>
+      </w:r>
+    </w:p>
+    <w:p>
+      <w:pPr>
+        <w:spacing w:after="0"/>
+        <w:jc w:val="center"/>
+        <w:rPr>
+          <w:rFonts w:ascii="Consolas" w:hAnsi="Consolas" w:cs="Times New Roman"/>
+          <w:sz w:val="20"/>
+          <w:szCs w:val="20"/>
+        </w:rPr>
+      </w:pPr>
+      <w:r>
+        <w:rPr>
+          <w:rFonts w:ascii="Consolas" w:hAnsi="Consolas" w:cs="Times New Roman"/>
+          <w:sz w:val="20"/>
+          <w:szCs w:val="20"/>
+        </w:rPr>
+        <w:drawing>
+          <wp:inline distT="0" distB="0" distL="0" distR="0" wp14:anchorId="077B2982" wp14:editId="222020FE">
+            <wp:extent cx="3019847" cy="5744377"/>
+            <wp:effectExtent l="0" t="0" r="9525" b="0"/>
+            <wp:docPr id="7" name="Obraz 7"/>
+            <wp:cNvGraphicFramePr>
+              <a:graphicFrameLocks xmlns:a="http://schemas.openxmlformats.org/drawingml/2006/main" noChangeAspect="1"/>
+            </wp:cNvGraphicFramePr>
+            <a:graphic xmlns:a="http://schemas.openxmlformats.org/drawingml/2006/main">
+              <a:graphicData uri="http://schemas.openxmlformats.org/drawingml/2006/picture">
+                <pic:pic xmlns:pic="http://schemas.openxmlformats.org/drawingml/2006/picture">
+                  <pic:nvPicPr>
+                    <pic:cNvPr id="0" name=""/>
+                    <pic:cNvPicPr/>
+                  </pic:nvPicPr>
+                  <pic:blipFill>
+                    <a:blip r:embed="rId16"/>
+                    <a:stretch>
+                      <a:fillRect/>
+                    </a:stretch>
+                  </pic:blipFill>
+                  <pic:spPr>
+                    <a:xfrm>
+                      <a:off x="0" y="0"/>
+                      <a:ext cx="3019847" cy="5744377"/>
+                    </a:xfrm>
+                    <a:prstGeom prst="rect">
+                      <a:avLst/>
+                    </a:prstGeom>
+                  </pic:spPr>
+                </pic:pic>
+              </a:graphicData>
+            </a:graphic>
+          </wp:inline>
+        </w:drawing>
       </w:r>
     </w:p>
     <w:sectPr>

</xml_diff>

<commit_message>
Minor fixes. Updated documentation
</commit_message>
<xml_diff>
--- a/BAM_PRO_JACH_JAWORSKI_I_TERMIN.docx
+++ b/BAM_PRO_JACH_JAWORSKI_I_TERMIN.docx
@@ -1893,6 +1893,103 @@
         </w:rPr>
         <w:t xml:space="preserve"> powinna być zgodna z nazwą DNS serwera albo jego adresem IP.</w:t>
       </w:r>
+      <w:r>
+        <w:rPr>
+          <w:rFonts w:ascii="Times New Roman" w:hAnsi="Times New Roman" w:cs="Times New Roman"/>
+          <w:sz w:val="24"/>
+          <w:szCs w:val="24"/>
+        </w:rPr>
+        <w:t xml:space="preserve"> Z kolei zmienna </w:t>
+      </w:r>
+      <w:r>
+        <w:rPr>
+          <w:rFonts w:ascii="Times New Roman" w:hAnsi="Times New Roman" w:cs="Times New Roman"/>
+          <w:i/>
+          <w:sz w:val="24"/>
+          <w:szCs w:val="24"/>
+        </w:rPr>
+        <w:t>SECRET_KEY</w:t>
+      </w:r>
+      <w:r>
+        <w:rPr>
+          <w:rFonts w:ascii="Times New Roman" w:hAnsi="Times New Roman" w:cs="Times New Roman"/>
+          <w:sz w:val="24"/>
+          <w:szCs w:val="24"/>
+        </w:rPr>
+        <w:t xml:space="preserve"> jest tajnym kluczem kryptograficznym używanym przez </w:t>
+      </w:r>
+      <w:proofErr w:type="spellStart"/>
+      <w:r>
+        <w:rPr>
+          <w:rFonts w:ascii="Times New Roman" w:hAnsi="Times New Roman" w:cs="Times New Roman"/>
+          <w:sz w:val="24"/>
+          <w:szCs w:val="24"/>
+        </w:rPr>
+        <w:t>django</w:t>
+      </w:r>
+      <w:proofErr w:type="spellEnd"/>
+      <w:r>
+        <w:rPr>
+          <w:rFonts w:ascii="Times New Roman" w:hAnsi="Times New Roman" w:cs="Times New Roman"/>
+          <w:sz w:val="24"/>
+          <w:szCs w:val="24"/>
+        </w:rPr>
+        <w:t xml:space="preserve"> do generowania </w:t>
+      </w:r>
+      <w:proofErr w:type="spellStart"/>
+      <w:r>
+        <w:rPr>
+          <w:rFonts w:ascii="Times New Roman" w:hAnsi="Times New Roman" w:cs="Times New Roman"/>
+          <w:sz w:val="24"/>
+          <w:szCs w:val="24"/>
+        </w:rPr>
+        <w:t>tokenów</w:t>
+      </w:r>
+      <w:proofErr w:type="spellEnd"/>
+      <w:r>
+        <w:rPr>
+          <w:rFonts w:ascii="Times New Roman" w:hAnsi="Times New Roman" w:cs="Times New Roman"/>
+          <w:sz w:val="24"/>
+          <w:szCs w:val="24"/>
+        </w:rPr>
+        <w:t xml:space="preserve"> i szyfrowania danych. Do wygenerowania klucza należy użyć funkcji </w:t>
+      </w:r>
+      <w:proofErr w:type="spellStart"/>
+      <w:r>
+        <w:rPr>
+          <w:rFonts w:ascii="Consolas" w:hAnsi="Consolas" w:cs="Times New Roman"/>
+          <w:sz w:val="20"/>
+          <w:szCs w:val="20"/>
+        </w:rPr>
+        <w:t>get_random_secret_key</w:t>
+      </w:r>
+      <w:proofErr w:type="spellEnd"/>
+      <w:r>
+        <w:rPr>
+          <w:rFonts w:ascii="Times New Roman" w:hAnsi="Times New Roman" w:cs="Times New Roman"/>
+          <w:sz w:val="24"/>
+          <w:szCs w:val="24"/>
+        </w:rPr>
+        <w:t xml:space="preserve"> z </w:t>
+      </w:r>
+      <w:proofErr w:type="spellStart"/>
+      <w:r>
+        <w:rPr>
+          <w:rFonts w:ascii="Consolas" w:hAnsi="Consolas" w:cs="Times New Roman"/>
+          <w:sz w:val="20"/>
+          <w:szCs w:val="20"/>
+        </w:rPr>
+        <w:t>django.core.management.utils</w:t>
+      </w:r>
+      <w:proofErr w:type="spellEnd"/>
+      <w:r>
+        <w:rPr>
+          <w:rFonts w:ascii="Times New Roman" w:hAnsi="Times New Roman" w:cs="Times New Roman"/>
+          <w:sz w:val="24"/>
+          <w:szCs w:val="24"/>
+        </w:rPr>
+        <w:t>.</w:t>
+      </w:r>
     </w:p>
     <w:p>
       <w:pPr>
@@ -2893,6 +2990,7 @@
           <w:szCs w:val="20"/>
           <w:lang w:val="en-GB"/>
         </w:rPr>
+        <w:lastRenderedPageBreak/>
         <w:t xml:space="preserve">  Applying mainApp.0001_initial... </w:t>
       </w:r>
       <w:r>
@@ -2998,7 +3096,6 @@
           <w:sz w:val="24"/>
           <w:szCs w:val="24"/>
         </w:rPr>
-        <w:lastRenderedPageBreak/>
         <w:t xml:space="preserve">Następnie można utworzyć użytkownika typu </w:t>
       </w:r>
       <w:proofErr w:type="spellStart"/>
@@ -3669,26 +3766,6 @@
           <w:szCs w:val="24"/>
         </w:rPr>
       </w:pPr>
-    </w:p>
-    <w:p>
-      <w:pPr>
-        <w:jc w:val="both"/>
-        <w:rPr>
-          <w:rFonts w:ascii="Times New Roman" w:hAnsi="Times New Roman" w:cs="Times New Roman"/>
-          <w:sz w:val="24"/>
-          <w:szCs w:val="24"/>
-        </w:rPr>
-      </w:pPr>
-    </w:p>
-    <w:p>
-      <w:pPr>
-        <w:jc w:val="both"/>
-        <w:rPr>
-          <w:rFonts w:ascii="Times New Roman" w:hAnsi="Times New Roman" w:cs="Times New Roman"/>
-          <w:sz w:val="24"/>
-          <w:szCs w:val="24"/>
-        </w:rPr>
-      </w:pPr>
       <w:r>
         <w:rPr>
           <w:rFonts w:ascii="Times New Roman" w:hAnsi="Times New Roman" w:cs="Times New Roman"/>
@@ -3790,7 +3867,7 @@
         </w:rPr>
         <w:drawing>
           <wp:inline distT="0" distB="0" distL="0" distR="0" wp14:anchorId="7BB6B242" wp14:editId="2A7FC7CE">
-            <wp:extent cx="3569817" cy="3430306"/>
+            <wp:extent cx="3220279" cy="3094429"/>
             <wp:effectExtent l="0" t="0" r="0" b="0"/>
             <wp:docPr id="3" name="Obraz 3"/>
             <wp:cNvGraphicFramePr>
@@ -3812,7 +3889,7 @@
                   <pic:spPr>
                     <a:xfrm>
                       <a:off x="0" y="0"/>
-                      <a:ext cx="3572093" cy="3432493"/>
+                      <a:ext cx="3225429" cy="3099377"/>
                     </a:xfrm>
                     <a:prstGeom prst="rect">
                       <a:avLst/>
@@ -4167,7 +4244,6 @@
     <w:p>
       <w:pPr>
         <w:shd w:val="clear" w:color="auto" w:fill="262626" w:themeFill="text1" w:themeFillTint="D9"/>
-        <w:spacing w:after="0"/>
         <w:jc w:val="both"/>
         <w:rPr>
           <w:rFonts w:ascii="Consolas" w:hAnsi="Consolas" w:cs="Times New Roman"/>
@@ -4201,26 +4277,26 @@
           <w:sz w:val="24"/>
           <w:szCs w:val="24"/>
         </w:rPr>
+        <w:t>Tak uruchomiony serwer umożliwia połączenie się z nim przez aplikację mobilną.</w:t>
+      </w:r>
+    </w:p>
+    <w:p>
+      <w:pPr>
+        <w:jc w:val="both"/>
+        <w:rPr>
+          <w:rFonts w:ascii="Times New Roman" w:hAnsi="Times New Roman" w:cs="Times New Roman"/>
+          <w:sz w:val="24"/>
+          <w:szCs w:val="24"/>
+        </w:rPr>
+      </w:pPr>
+      <w:r>
+        <w:rPr>
+          <w:rFonts w:ascii="Times New Roman" w:hAnsi="Times New Roman" w:cs="Times New Roman"/>
+          <w:b/>
+          <w:sz w:val="24"/>
+          <w:szCs w:val="24"/>
+        </w:rPr>
         <w:lastRenderedPageBreak/>
-        <w:t>Tak uruchomiony serwer umożliwia połączenie się z nim przez aplikację mobilną.</w:t>
-      </w:r>
-    </w:p>
-    <w:p>
-      <w:pPr>
-        <w:jc w:val="both"/>
-        <w:rPr>
-          <w:rFonts w:ascii="Times New Roman" w:hAnsi="Times New Roman" w:cs="Times New Roman"/>
-          <w:sz w:val="24"/>
-          <w:szCs w:val="24"/>
-        </w:rPr>
-      </w:pPr>
-      <w:r>
-        <w:rPr>
-          <w:rFonts w:ascii="Times New Roman" w:hAnsi="Times New Roman" w:cs="Times New Roman"/>
-          <w:b/>
-          <w:sz w:val="24"/>
-          <w:szCs w:val="24"/>
-        </w:rPr>
         <w:t>Uruchomienie aplikacji mobilnej</w:t>
       </w:r>
     </w:p>
@@ -6492,7 +6568,6 @@
     </w:p>
     <w:p>
       <w:pPr>
-        <w:spacing w:after="0"/>
         <w:jc w:val="both"/>
         <w:rPr>
           <w:rFonts w:ascii="Times New Roman" w:hAnsi="Times New Roman" w:cs="Times New Roman"/>
@@ -6530,7 +6605,7 @@
         </w:rPr>
         <w:drawing>
           <wp:inline distT="0" distB="0" distL="0" distR="0">
-            <wp:extent cx="3566325" cy="7928786"/>
+            <wp:extent cx="3508501" cy="7800229"/>
             <wp:effectExtent l="0" t="0" r="0" b="0"/>
             <wp:docPr id="10" name="Obraz 10" descr="D:\Dokumenty\Dokumenty Kuba\File_web\dist\data\Screenshot_20231208_140151_Expo_Go.jpg"/>
             <wp:cNvGraphicFramePr>
@@ -6561,7 +6636,7 @@
                   <pic:spPr bwMode="auto">
                     <a:xfrm>
                       <a:off x="0" y="0"/>
-                      <a:ext cx="3569699" cy="7936286"/>
+                      <a:ext cx="3515902" cy="7816683"/>
                     </a:xfrm>
                     <a:prstGeom prst="rect">
                       <a:avLst/>
@@ -6591,7 +6666,6 @@
     </w:p>
     <w:p>
       <w:pPr>
-        <w:spacing w:after="0"/>
         <w:jc w:val="both"/>
         <w:rPr>
           <w:rFonts w:ascii="Times New Roman" w:hAnsi="Times New Roman" w:cs="Times New Roman"/>
@@ -6679,21 +6753,41 @@
     </w:p>
     <w:p>
       <w:pPr>
-        <w:spacing w:after="0"/>
-        <w:jc w:val="both"/>
-        <w:rPr>
-          <w:rFonts w:ascii="Times New Roman" w:hAnsi="Times New Roman" w:cs="Times New Roman"/>
-          <w:sz w:val="24"/>
-          <w:szCs w:val="24"/>
-        </w:rPr>
-      </w:pPr>
-      <w:r>
-        <w:rPr>
-          <w:rFonts w:ascii="Times New Roman" w:hAnsi="Times New Roman" w:cs="Times New Roman"/>
-          <w:sz w:val="24"/>
-          <w:szCs w:val="24"/>
+        <w:jc w:val="both"/>
+        <w:rPr>
+          <w:rFonts w:ascii="Times New Roman" w:hAnsi="Times New Roman" w:cs="Times New Roman"/>
+          <w:b/>
+          <w:sz w:val="28"/>
+          <w:szCs w:val="28"/>
+        </w:rPr>
+      </w:pPr>
+      <w:r>
+        <w:rPr>
+          <w:rFonts w:ascii="Times New Roman" w:hAnsi="Times New Roman" w:cs="Times New Roman"/>
+          <w:b/>
+          <w:sz w:val="28"/>
+          <w:szCs w:val="28"/>
         </w:rPr>
         <w:lastRenderedPageBreak/>
+        <w:t>Budowanie aplikacji do dystrybucji</w:t>
+      </w:r>
+    </w:p>
+    <w:p>
+      <w:pPr>
+        <w:spacing w:after="0"/>
+        <w:jc w:val="both"/>
+        <w:rPr>
+          <w:rFonts w:ascii="Times New Roman" w:hAnsi="Times New Roman" w:cs="Times New Roman"/>
+          <w:sz w:val="24"/>
+          <w:szCs w:val="24"/>
+        </w:rPr>
+      </w:pPr>
+      <w:r>
+        <w:rPr>
+          <w:rFonts w:ascii="Times New Roman" w:hAnsi="Times New Roman" w:cs="Times New Roman"/>
+          <w:sz w:val="24"/>
+          <w:szCs w:val="24"/>
+        </w:rPr>
         <w:t xml:space="preserve">Po przetestowaniu aplikacji możliwe jest zbudowanie jej do pliku </w:t>
       </w:r>
       <w:r>
@@ -6879,27 +6973,25 @@
           <w:szCs w:val="20"/>
           <w:lang w:val="en-GB"/>
         </w:rPr>
-        <w:t xml:space="preserve">" configuration for the "preview" profile: no environment variables specified. Learn more: https://docs.expo.dev/build-reference/v           </w:t>
-      </w:r>
-      <w:proofErr w:type="spellStart"/>
-      <w:r>
-        <w:rPr>
-          <w:rFonts w:ascii="Consolas" w:hAnsi="Consolas" w:cs="Times New Roman"/>
-          <w:sz w:val="20"/>
-          <w:szCs w:val="20"/>
-          <w:lang w:val="en-GB"/>
-        </w:rPr>
-        <w:t>ariables</w:t>
-      </w:r>
-      <w:proofErr w:type="spellEnd"/>
-      <w:r>
-        <w:rPr>
-          <w:rFonts w:ascii="Consolas" w:hAnsi="Consolas" w:cs="Times New Roman"/>
-          <w:sz w:val="20"/>
-          <w:szCs w:val="20"/>
-          <w:lang w:val="en-GB"/>
-        </w:rPr>
-        <w:t>/</w:t>
+        <w:t>" configuration for the "preview" profile: no environment variables specified. Learn more: https://docs.expo.</w:t>
+      </w:r>
+      <w:r>
+        <w:rPr>
+          <w:rFonts w:ascii="Consolas" w:hAnsi="Consolas" w:cs="Times New Roman"/>
+          <w:sz w:val="20"/>
+          <w:szCs w:val="20"/>
+          <w:lang w:val="en-GB"/>
+        </w:rPr>
+        <w:t>dev/build-reference/v</w:t>
+      </w:r>
+      <w:r>
+        <w:rPr>
+          <w:rFonts w:ascii="Consolas" w:hAnsi="Consolas" w:cs="Times New Roman"/>
+          <w:sz w:val="20"/>
+          <w:szCs w:val="20"/>
+          <w:lang w:val="en-GB"/>
+        </w:rPr>
+        <w:t>ariables/</w:t>
       </w:r>
     </w:p>
     <w:p>
@@ -8371,6 +8463,7 @@
           <w:szCs w:val="20"/>
           <w:lang w:val="en-GB"/>
         </w:rPr>
+        <w:lastRenderedPageBreak/>
         <w:t xml:space="preserve">[PREPARE_ARTIFACTS] Writing </w:t>
       </w:r>
       <w:proofErr w:type="spellStart"/>
@@ -8589,6 +8682,128 @@
           <w:lang w:val="en-GB"/>
         </w:rPr>
       </w:pPr>
+    </w:p>
+    <w:p>
+      <w:pPr>
+        <w:jc w:val="both"/>
+        <w:rPr>
+          <w:rFonts w:ascii="Times New Roman" w:hAnsi="Times New Roman" w:cs="Times New Roman"/>
+          <w:sz w:val="24"/>
+          <w:szCs w:val="24"/>
+        </w:rPr>
+      </w:pPr>
+      <w:r>
+        <w:rPr>
+          <w:rFonts w:ascii="Times New Roman" w:hAnsi="Times New Roman" w:cs="Times New Roman"/>
+          <w:sz w:val="24"/>
+          <w:szCs w:val="24"/>
+        </w:rPr>
+        <w:t xml:space="preserve">Tak utworzoną aplikację można następnie udostępnić do zainstalowania lub przetestować ją na emulatorze instalując ją za pomocą </w:t>
+      </w:r>
+      <w:proofErr w:type="spellStart"/>
+      <w:r>
+        <w:rPr>
+          <w:rFonts w:ascii="Times New Roman" w:hAnsi="Times New Roman" w:cs="Times New Roman"/>
+          <w:sz w:val="24"/>
+          <w:szCs w:val="24"/>
+        </w:rPr>
+        <w:t>adb</w:t>
+      </w:r>
+      <w:proofErr w:type="spellEnd"/>
+      <w:r>
+        <w:rPr>
+          <w:rFonts w:ascii="Times New Roman" w:hAnsi="Times New Roman" w:cs="Times New Roman"/>
+          <w:sz w:val="24"/>
+          <w:szCs w:val="24"/>
+        </w:rPr>
+        <w:t xml:space="preserve"> np.:</w:t>
+      </w:r>
+    </w:p>
+    <w:p>
+      <w:pPr>
+        <w:shd w:val="clear" w:color="auto" w:fill="262626" w:themeFill="text1" w:themeFillTint="D9"/>
+        <w:spacing w:after="0" w:line="240" w:lineRule="auto"/>
+        <w:jc w:val="both"/>
+        <w:rPr>
+          <w:rFonts w:ascii="Consolas" w:hAnsi="Consolas" w:cs="Times New Roman"/>
+          <w:sz w:val="20"/>
+          <w:szCs w:val="20"/>
+          <w:lang w:val="en-GB"/>
+        </w:rPr>
+      </w:pPr>
+      <w:r>
+        <w:rPr>
+          <w:rFonts w:ascii="Consolas" w:hAnsi="Consolas" w:cs="Times New Roman"/>
+          <w:sz w:val="20"/>
+          <w:szCs w:val="20"/>
+          <w:lang w:val="en-GB"/>
+        </w:rPr>
+        <w:t xml:space="preserve">../frontend$: </w:t>
+      </w:r>
+      <w:proofErr w:type="spellStart"/>
+      <w:r>
+        <w:rPr>
+          <w:rFonts w:ascii="Consolas" w:hAnsi="Consolas" w:cs="Times New Roman"/>
+          <w:sz w:val="20"/>
+          <w:szCs w:val="20"/>
+          <w:lang w:val="en-GB"/>
+        </w:rPr>
+        <w:t>adb</w:t>
+      </w:r>
+      <w:proofErr w:type="spellEnd"/>
+      <w:r>
+        <w:rPr>
+          <w:rFonts w:ascii="Consolas" w:hAnsi="Consolas" w:cs="Times New Roman"/>
+          <w:sz w:val="20"/>
+          <w:szCs w:val="20"/>
+          <w:lang w:val="en-GB"/>
+        </w:rPr>
+        <w:t xml:space="preserve"> install build-1702042231017.apk</w:t>
+      </w:r>
+    </w:p>
+    <w:p>
+      <w:pPr>
+        <w:shd w:val="clear" w:color="auto" w:fill="262626" w:themeFill="text1" w:themeFillTint="D9"/>
+        <w:spacing w:after="0" w:line="240" w:lineRule="auto"/>
+        <w:jc w:val="both"/>
+        <w:rPr>
+          <w:rFonts w:ascii="Consolas" w:hAnsi="Consolas" w:cs="Times New Roman"/>
+          <w:sz w:val="20"/>
+          <w:szCs w:val="20"/>
+          <w:lang w:val="en-GB"/>
+        </w:rPr>
+      </w:pPr>
+      <w:r>
+        <w:rPr>
+          <w:rFonts w:ascii="Consolas" w:hAnsi="Consolas" w:cs="Times New Roman"/>
+          <w:sz w:val="20"/>
+          <w:szCs w:val="20"/>
+          <w:lang w:val="en-GB"/>
+        </w:rPr>
+        <w:t>Performing Streamed Install</w:t>
+      </w:r>
+    </w:p>
+    <w:p>
+      <w:pPr>
+        <w:shd w:val="clear" w:color="auto" w:fill="262626" w:themeFill="text1" w:themeFillTint="D9"/>
+        <w:spacing w:line="240" w:lineRule="auto"/>
+        <w:jc w:val="both"/>
+        <w:rPr>
+          <w:rFonts w:ascii="Consolas" w:hAnsi="Consolas" w:cs="Times New Roman"/>
+          <w:sz w:val="20"/>
+          <w:szCs w:val="20"/>
+          <w:lang w:val="en-GB"/>
+        </w:rPr>
+      </w:pPr>
+      <w:r>
+        <w:rPr>
+          <w:rFonts w:ascii="Consolas" w:hAnsi="Consolas" w:cs="Times New Roman"/>
+          <w:sz w:val="20"/>
+          <w:szCs w:val="20"/>
+          <w:lang w:val="en-GB"/>
+        </w:rPr>
+        <w:t>Success</w:t>
+      </w:r>
     </w:p>
     <w:p>
       <w:pPr>
@@ -8818,12 +9033,23 @@
           <w:szCs w:val="24"/>
         </w:rPr>
       </w:pPr>
-      <w:r>
-        <w:rPr>
-          <w:rFonts w:ascii="Times New Roman" w:hAnsi="Times New Roman" w:cs="Times New Roman"/>
-          <w:sz w:val="24"/>
-          <w:szCs w:val="24"/>
-        </w:rPr>
+    </w:p>
+    <w:p>
+      <w:pPr>
+        <w:jc w:val="both"/>
+        <w:rPr>
+          <w:rFonts w:ascii="Times New Roman" w:hAnsi="Times New Roman" w:cs="Times New Roman"/>
+          <w:sz w:val="24"/>
+          <w:szCs w:val="24"/>
+        </w:rPr>
+      </w:pPr>
+      <w:r>
+        <w:rPr>
+          <w:rFonts w:ascii="Times New Roman" w:hAnsi="Times New Roman" w:cs="Times New Roman"/>
+          <w:sz w:val="24"/>
+          <w:szCs w:val="24"/>
+        </w:rPr>
+        <w:lastRenderedPageBreak/>
         <w:t>Po</w:t>
       </w:r>
       <w:r>
@@ -8837,28 +9063,6 @@
     </w:p>
     <w:p>
       <w:pPr>
-        <w:spacing w:after="0"/>
-        <w:jc w:val="both"/>
-        <w:rPr>
-          <w:rFonts w:ascii="Consolas" w:hAnsi="Consolas" w:cs="Times New Roman"/>
-          <w:sz w:val="20"/>
-          <w:szCs w:val="20"/>
-        </w:rPr>
-      </w:pPr>
-    </w:p>
-    <w:p>
-      <w:pPr>
-        <w:spacing w:after="0"/>
-        <w:jc w:val="both"/>
-        <w:rPr>
-          <w:rFonts w:ascii="Consolas" w:hAnsi="Consolas" w:cs="Times New Roman"/>
-          <w:sz w:val="20"/>
-          <w:szCs w:val="20"/>
-        </w:rPr>
-      </w:pPr>
-    </w:p>
-    <w:p>
-      <w:pPr>
         <w:shd w:val="clear" w:color="auto" w:fill="262626" w:themeFill="text1" w:themeFillTint="D9"/>
         <w:spacing w:after="0"/>
         <w:jc w:val="both"/>
@@ -9035,7 +9239,6 @@
           <w:sz w:val="20"/>
           <w:szCs w:val="20"/>
         </w:rPr>
-        <w:lastRenderedPageBreak/>
         <w:t>🤖</w:t>
       </w:r>
       <w:r>
@@ -9284,71 +9487,28 @@
           <w:rFonts w:ascii="Consolas" w:hAnsi="Consolas" w:cs="Times New Roman"/>
           <w:sz w:val="20"/>
           <w:szCs w:val="20"/>
-        </w:rPr>
-      </w:pPr>
-      <w:proofErr w:type="spellStart"/>
-      <w:r>
-        <w:rPr>
-          <w:rFonts w:ascii="Consolas" w:hAnsi="Consolas" w:cs="Times New Roman"/>
-          <w:sz w:val="20"/>
-          <w:szCs w:val="20"/>
-        </w:rPr>
-        <w:t>Starting</w:t>
-      </w:r>
-      <w:proofErr w:type="spellEnd"/>
-      <w:r>
-        <w:rPr>
-          <w:rFonts w:ascii="Consolas" w:hAnsi="Consolas" w:cs="Times New Roman"/>
-          <w:sz w:val="20"/>
-          <w:szCs w:val="20"/>
-        </w:rPr>
-        <w:t xml:space="preserve"> </w:t>
-      </w:r>
-      <w:proofErr w:type="spellStart"/>
-      <w:r>
-        <w:rPr>
-          <w:rFonts w:ascii="Consolas" w:hAnsi="Consolas" w:cs="Times New Roman"/>
-          <w:sz w:val="20"/>
-          <w:szCs w:val="20"/>
-        </w:rPr>
-        <w:t>your</w:t>
-      </w:r>
-      <w:proofErr w:type="spellEnd"/>
-      <w:r>
-        <w:rPr>
-          <w:rFonts w:ascii="Consolas" w:hAnsi="Consolas" w:cs="Times New Roman"/>
-          <w:sz w:val="20"/>
-          <w:szCs w:val="20"/>
-        </w:rPr>
-        <w:t xml:space="preserve"> </w:t>
-      </w:r>
-      <w:proofErr w:type="spellStart"/>
-      <w:r>
-        <w:rPr>
-          <w:rFonts w:ascii="Consolas" w:hAnsi="Consolas" w:cs="Times New Roman"/>
-          <w:sz w:val="20"/>
-          <w:szCs w:val="20"/>
-        </w:rPr>
-        <w:t>app</w:t>
-      </w:r>
-      <w:proofErr w:type="spellEnd"/>
-      <w:r>
-        <w:rPr>
-          <w:rFonts w:ascii="Consolas" w:hAnsi="Consolas" w:cs="Times New Roman"/>
-          <w:sz w:val="20"/>
-          <w:szCs w:val="20"/>
-        </w:rPr>
-        <w:t>...</w:t>
-      </w:r>
-    </w:p>
-    <w:p>
-      <w:pPr>
-        <w:shd w:val="clear" w:color="auto" w:fill="262626" w:themeFill="text1" w:themeFillTint="D9"/>
-        <w:jc w:val="both"/>
-        <w:rPr>
-          <w:rFonts w:ascii="Consolas" w:hAnsi="Consolas" w:cs="Times New Roman"/>
-          <w:sz w:val="20"/>
-          <w:szCs w:val="20"/>
+          <w:lang w:val="en-GB"/>
+        </w:rPr>
+      </w:pPr>
+      <w:r>
+        <w:rPr>
+          <w:rFonts w:ascii="Consolas" w:hAnsi="Consolas" w:cs="Times New Roman"/>
+          <w:sz w:val="20"/>
+          <w:szCs w:val="20"/>
+          <w:lang w:val="en-GB"/>
+        </w:rPr>
+        <w:t>Starting your app...</w:t>
+      </w:r>
+    </w:p>
+    <w:p>
+      <w:pPr>
+        <w:shd w:val="clear" w:color="auto" w:fill="262626" w:themeFill="text1" w:themeFillTint="D9"/>
+        <w:jc w:val="both"/>
+        <w:rPr>
+          <w:rFonts w:ascii="Consolas" w:hAnsi="Consolas" w:cs="Times New Roman"/>
+          <w:sz w:val="20"/>
+          <w:szCs w:val="20"/>
+          <w:lang w:val="en-GB"/>
         </w:rPr>
       </w:pPr>
       <w:r>
@@ -9357,6 +9517,7 @@
           <w:color w:val="00B050"/>
           <w:sz w:val="20"/>
           <w:szCs w:val="20"/>
+          <w:lang w:val="en-GB"/>
         </w:rPr>
         <w:t>√</w:t>
       </w:r>
@@ -9365,80 +9526,9 @@
           <w:rFonts w:ascii="Consolas" w:hAnsi="Consolas" w:cs="Times New Roman"/>
           <w:sz w:val="20"/>
           <w:szCs w:val="20"/>
-        </w:rPr>
-        <w:t xml:space="preserve"> </w:t>
-      </w:r>
-      <w:proofErr w:type="spellStart"/>
-      <w:r>
-        <w:rPr>
-          <w:rFonts w:ascii="Consolas" w:hAnsi="Consolas" w:cs="Times New Roman"/>
-          <w:sz w:val="20"/>
-          <w:szCs w:val="20"/>
-        </w:rPr>
-        <w:t>Successfully</w:t>
-      </w:r>
-      <w:proofErr w:type="spellEnd"/>
-      <w:r>
-        <w:rPr>
-          <w:rFonts w:ascii="Consolas" w:hAnsi="Consolas" w:cs="Times New Roman"/>
-          <w:sz w:val="20"/>
-          <w:szCs w:val="20"/>
-        </w:rPr>
-        <w:t xml:space="preserve"> </w:t>
-      </w:r>
-      <w:proofErr w:type="spellStart"/>
-      <w:r>
-        <w:rPr>
-          <w:rFonts w:ascii="Consolas" w:hAnsi="Consolas" w:cs="Times New Roman"/>
-          <w:sz w:val="20"/>
-          <w:szCs w:val="20"/>
-        </w:rPr>
-        <w:t>started</w:t>
-      </w:r>
-      <w:proofErr w:type="spellEnd"/>
-      <w:r>
-        <w:rPr>
-          <w:rFonts w:ascii="Consolas" w:hAnsi="Consolas" w:cs="Times New Roman"/>
-          <w:sz w:val="20"/>
-          <w:szCs w:val="20"/>
-        </w:rPr>
-        <w:t xml:space="preserve"> </w:t>
-      </w:r>
-      <w:proofErr w:type="spellStart"/>
-      <w:r>
-        <w:rPr>
-          <w:rFonts w:ascii="Consolas" w:hAnsi="Consolas" w:cs="Times New Roman"/>
-          <w:sz w:val="20"/>
-          <w:szCs w:val="20"/>
-        </w:rPr>
-        <w:t>your</w:t>
-      </w:r>
-      <w:proofErr w:type="spellEnd"/>
-      <w:r>
-        <w:rPr>
-          <w:rFonts w:ascii="Consolas" w:hAnsi="Consolas" w:cs="Times New Roman"/>
-          <w:sz w:val="20"/>
-          <w:szCs w:val="20"/>
-        </w:rPr>
-        <w:t xml:space="preserve"> </w:t>
-      </w:r>
-      <w:proofErr w:type="spellStart"/>
-      <w:r>
-        <w:rPr>
-          <w:rFonts w:ascii="Consolas" w:hAnsi="Consolas" w:cs="Times New Roman"/>
-          <w:sz w:val="20"/>
-          <w:szCs w:val="20"/>
-        </w:rPr>
-        <w:t>app</w:t>
-      </w:r>
-      <w:proofErr w:type="spellEnd"/>
-      <w:r>
-        <w:rPr>
-          <w:rFonts w:ascii="Consolas" w:hAnsi="Consolas" w:cs="Times New Roman"/>
-          <w:sz w:val="20"/>
-          <w:szCs w:val="20"/>
-        </w:rPr>
-        <w:t>!</w:t>
+          <w:lang w:val="en-GB"/>
+        </w:rPr>
+        <w:t xml:space="preserve"> Successfully started your app!</w:t>
       </w:r>
     </w:p>
     <w:p>
@@ -9468,7 +9558,6 @@
           <w:szCs w:val="20"/>
         </w:rPr>
       </w:pPr>
-      <w:bookmarkStart w:id="0" w:name="_GoBack"/>
       <w:r>
         <w:rPr>
           <w:rFonts w:ascii="Consolas" w:hAnsi="Consolas" w:cs="Times New Roman"/>
@@ -9479,8 +9568,8 @@
         </w:rPr>
         <w:drawing>
           <wp:inline distT="0" distB="0" distL="0" distR="0" wp14:anchorId="111E66FB" wp14:editId="6F2EB9F0">
-            <wp:extent cx="2810267" cy="5687219"/>
-            <wp:effectExtent l="0" t="0" r="9525" b="8890"/>
+            <wp:extent cx="2216506" cy="4485606"/>
+            <wp:effectExtent l="0" t="0" r="0" b="0"/>
             <wp:docPr id="11" name="Obraz 11"/>
             <wp:cNvGraphicFramePr>
               <a:graphicFrameLocks xmlns:a="http://schemas.openxmlformats.org/drawingml/2006/main" noChangeAspect="1"/>
@@ -9501,7 +9590,7 @@
                   <pic:spPr>
                     <a:xfrm>
                       <a:off x="0" y="0"/>
-                      <a:ext cx="2810267" cy="5687219"/>
+                      <a:ext cx="2220861" cy="4494420"/>
                     </a:xfrm>
                     <a:prstGeom prst="rect">
                       <a:avLst/>
@@ -9513,59 +9602,53 @@
           </wp:inline>
         </w:drawing>
       </w:r>
-      <w:bookmarkEnd w:id="0"/>
-    </w:p>
-    <w:p>
-      <w:pPr>
-        <w:jc w:val="both"/>
-        <w:rPr>
-          <w:rFonts w:ascii="Consolas" w:hAnsi="Consolas" w:cs="Times New Roman"/>
-          <w:sz w:val="20"/>
-          <w:szCs w:val="20"/>
-        </w:rPr>
-      </w:pPr>
-    </w:p>
-    <w:p>
-      <w:pPr>
-        <w:spacing w:after="0"/>
-        <w:jc w:val="both"/>
-        <w:rPr>
-          <w:rFonts w:ascii="Times New Roman" w:hAnsi="Times New Roman" w:cs="Times New Roman"/>
-          <w:sz w:val="24"/>
-          <w:szCs w:val="24"/>
-        </w:rPr>
-      </w:pPr>
-      <w:r>
-        <w:rPr>
-          <w:rFonts w:ascii="Times New Roman" w:hAnsi="Times New Roman" w:cs="Times New Roman"/>
-          <w:sz w:val="24"/>
-          <w:szCs w:val="24"/>
-        </w:rPr>
-        <w:lastRenderedPageBreak/>
-        <w:t xml:space="preserve">Główne okno aplikacji z </w:t>
-      </w:r>
-      <w:proofErr w:type="spellStart"/>
-      <w:r>
-        <w:rPr>
-          <w:rFonts w:ascii="Times New Roman" w:hAnsi="Times New Roman" w:cs="Times New Roman"/>
-          <w:sz w:val="24"/>
-          <w:szCs w:val="24"/>
-        </w:rPr>
-        <w:t>przykładowami</w:t>
-      </w:r>
-      <w:proofErr w:type="spellEnd"/>
-      <w:r>
-        <w:rPr>
-          <w:rFonts w:ascii="Times New Roman" w:hAnsi="Times New Roman" w:cs="Times New Roman"/>
-          <w:sz w:val="24"/>
-          <w:szCs w:val="24"/>
-        </w:rPr>
-        <w:t xml:space="preserve"> danymi aplikacji uruchomionej na emulatorze.</w:t>
-      </w:r>
-    </w:p>
-    <w:p>
-      <w:pPr>
-        <w:spacing w:after="0"/>
+    </w:p>
+    <w:p>
+      <w:pPr>
+        <w:jc w:val="both"/>
+        <w:rPr>
+          <w:rFonts w:ascii="Consolas" w:hAnsi="Consolas" w:cs="Times New Roman"/>
+          <w:sz w:val="20"/>
+          <w:szCs w:val="20"/>
+        </w:rPr>
+      </w:pPr>
+    </w:p>
+    <w:p>
+      <w:pPr>
+        <w:jc w:val="both"/>
+        <w:rPr>
+          <w:rFonts w:ascii="Times New Roman" w:hAnsi="Times New Roman" w:cs="Times New Roman"/>
+          <w:sz w:val="24"/>
+          <w:szCs w:val="24"/>
+        </w:rPr>
+      </w:pPr>
+      <w:r>
+        <w:rPr>
+          <w:rFonts w:ascii="Times New Roman" w:hAnsi="Times New Roman" w:cs="Times New Roman"/>
+          <w:sz w:val="24"/>
+          <w:szCs w:val="24"/>
+        </w:rPr>
+        <w:t>Główne okno aplikacji z przykładow</w:t>
+      </w:r>
+      <w:r>
+        <w:rPr>
+          <w:rFonts w:ascii="Times New Roman" w:hAnsi="Times New Roman" w:cs="Times New Roman"/>
+          <w:sz w:val="24"/>
+          <w:szCs w:val="24"/>
+        </w:rPr>
+        <w:t>y</w:t>
+      </w:r>
+      <w:r>
+        <w:rPr>
+          <w:rFonts w:ascii="Times New Roman" w:hAnsi="Times New Roman" w:cs="Times New Roman"/>
+          <w:sz w:val="24"/>
+          <w:szCs w:val="24"/>
+        </w:rPr>
+        <w:t>mi danymi aplikacji uruchomionej na emulatorze.</w:t>
+      </w:r>
+    </w:p>
+    <w:p>
+      <w:pPr>
         <w:jc w:val="center"/>
         <w:rPr>
           <w:rFonts w:ascii="Consolas" w:hAnsi="Consolas" w:cs="Times New Roman"/>
@@ -9580,10 +9663,10 @@
           <w:szCs w:val="20"/>
         </w:rPr>
         <w:drawing>
-          <wp:inline distT="0" distB="0" distL="0" distR="0" wp14:anchorId="077B2982" wp14:editId="222020FE">
-            <wp:extent cx="3019847" cy="5744377"/>
-            <wp:effectExtent l="0" t="0" r="9525" b="0"/>
-            <wp:docPr id="7" name="Obraz 7"/>
+          <wp:inline distT="0" distB="0" distL="0" distR="0" wp14:anchorId="3905F574" wp14:editId="34A62F0B">
+            <wp:extent cx="3048426" cy="5839640"/>
+            <wp:effectExtent l="0" t="0" r="0" b="0"/>
+            <wp:docPr id="12" name="Obraz 12"/>
             <wp:cNvGraphicFramePr>
               <a:graphicFrameLocks xmlns:a="http://schemas.openxmlformats.org/drawingml/2006/main" noChangeAspect="1"/>
             </wp:cNvGraphicFramePr>
@@ -9603,7 +9686,7 @@
                   <pic:spPr>
                     <a:xfrm>
                       <a:off x="0" y="0"/>
-                      <a:ext cx="3019847" cy="5744377"/>
+                      <a:ext cx="3048426" cy="5839640"/>
                     </a:xfrm>
                     <a:prstGeom prst="rect">
                       <a:avLst/>
@@ -9614,6 +9697,102 @@
             </a:graphic>
           </wp:inline>
         </w:drawing>
+      </w:r>
+      <w:bookmarkStart w:id="0" w:name="_GoBack"/>
+      <w:bookmarkEnd w:id="0"/>
+    </w:p>
+    <w:p>
+      <w:pPr>
+        <w:spacing w:after="0"/>
+        <w:rPr>
+          <w:rFonts w:ascii="Times New Roman" w:hAnsi="Times New Roman" w:cs="Times New Roman"/>
+          <w:sz w:val="24"/>
+          <w:szCs w:val="24"/>
+        </w:rPr>
+      </w:pPr>
+      <w:r>
+        <w:rPr>
+          <w:rFonts w:ascii="Times New Roman" w:hAnsi="Times New Roman" w:cs="Times New Roman"/>
+          <w:sz w:val="24"/>
+          <w:szCs w:val="24"/>
+        </w:rPr>
+        <w:t xml:space="preserve">Informacje na temat udostępniania aplikacji w sklepie Play dostępne są </w:t>
+      </w:r>
+      <w:r>
+        <w:rPr>
+          <w:rFonts w:ascii="Times New Roman" w:hAnsi="Times New Roman" w:cs="Times New Roman"/>
+          <w:sz w:val="24"/>
+          <w:szCs w:val="24"/>
+        </w:rPr>
+        <w:t>na podanych stronach:</w:t>
+      </w:r>
+    </w:p>
+    <w:p>
+      <w:pPr>
+        <w:pStyle w:val="Akapitzlist"/>
+        <w:numPr>
+          <w:ilvl w:val="0"/>
+          <w:numId w:val="6"/>
+        </w:numPr>
+        <w:spacing w:after="0"/>
+        <w:rPr>
+          <w:rFonts w:ascii="Times New Roman" w:hAnsi="Times New Roman" w:cs="Times New Roman"/>
+          <w:sz w:val="24"/>
+          <w:szCs w:val="24"/>
+        </w:rPr>
+      </w:pPr>
+      <w:hyperlink r:id="rId17" w:history="1">
+        <w:r>
+          <w:rPr>
+            <w:rStyle w:val="Hipercze"/>
+            <w:rFonts w:ascii="Times New Roman" w:hAnsi="Times New Roman" w:cs="Times New Roman"/>
+            <w:sz w:val="24"/>
+            <w:szCs w:val="24"/>
+          </w:rPr>
+          <w:t>https://developer.android.com/studio/publish</w:t>
+        </w:r>
+      </w:hyperlink>
+      <w:r>
+        <w:rPr>
+          <w:rFonts w:ascii="Times New Roman" w:hAnsi="Times New Roman" w:cs="Times New Roman"/>
+          <w:sz w:val="24"/>
+          <w:szCs w:val="24"/>
+        </w:rPr>
+        <w:t xml:space="preserve"> </w:t>
+      </w:r>
+    </w:p>
+    <w:p>
+      <w:pPr>
+        <w:pStyle w:val="Akapitzlist"/>
+        <w:numPr>
+          <w:ilvl w:val="0"/>
+          <w:numId w:val="6"/>
+        </w:numPr>
+        <w:spacing w:after="0"/>
+        <w:rPr>
+          <w:rFonts w:ascii="Times New Roman" w:hAnsi="Times New Roman" w:cs="Times New Roman"/>
+          <w:sz w:val="24"/>
+          <w:szCs w:val="24"/>
+        </w:rPr>
+      </w:pPr>
+      <w:hyperlink r:id="rId18" w:history="1">
+        <w:r>
+          <w:rPr>
+            <w:rStyle w:val="Hipercze"/>
+            <w:rFonts w:ascii="Times New Roman" w:hAnsi="Times New Roman" w:cs="Times New Roman"/>
+            <w:sz w:val="24"/>
+            <w:szCs w:val="24"/>
+          </w:rPr>
+          <w:t>https://docs.expo.dev/submit/introduction/</w:t>
+        </w:r>
+      </w:hyperlink>
+      <w:r>
+        <w:rPr>
+          <w:rFonts w:ascii="Times New Roman" w:hAnsi="Times New Roman" w:cs="Times New Roman"/>
+          <w:sz w:val="24"/>
+          <w:szCs w:val="24"/>
+        </w:rPr>
+        <w:t xml:space="preserve"> </w:t>
       </w:r>
     </w:p>
     <w:sectPr>
@@ -10081,6 +10260,119 @@
     </w:lvl>
   </w:abstractNum>
   <w:abstractNum w:abstractNumId="4">
+    <w:nsid w:val="676D7DC2"/>
+    <w:multiLevelType w:val="hybridMultilevel"/>
+    <w:tmpl w:val="79A8AE52"/>
+    <w:lvl w:ilvl="0" w:tplc="04150001">
+      <w:start w:val="1"/>
+      <w:numFmt w:val="bullet"/>
+      <w:lvlText w:val=""/>
+      <w:lvlJc w:val="left"/>
+      <w:pPr>
+        <w:ind w:left="720" w:hanging="360"/>
+      </w:pPr>
+      <w:rPr>
+        <w:rFonts w:ascii="Symbol" w:hAnsi="Symbol" w:hint="default"/>
+      </w:rPr>
+    </w:lvl>
+    <w:lvl w:ilvl="1" w:tplc="04150003" w:tentative="1">
+      <w:start w:val="1"/>
+      <w:numFmt w:val="bullet"/>
+      <w:lvlText w:val="o"/>
+      <w:lvlJc w:val="left"/>
+      <w:pPr>
+        <w:ind w:left="1440" w:hanging="360"/>
+      </w:pPr>
+      <w:rPr>
+        <w:rFonts w:ascii="Courier New" w:hAnsi="Courier New" w:cs="Courier New" w:hint="default"/>
+      </w:rPr>
+    </w:lvl>
+    <w:lvl w:ilvl="2" w:tplc="04150005" w:tentative="1">
+      <w:start w:val="1"/>
+      <w:numFmt w:val="bullet"/>
+      <w:lvlText w:val=""/>
+      <w:lvlJc w:val="left"/>
+      <w:pPr>
+        <w:ind w:left="2160" w:hanging="360"/>
+      </w:pPr>
+      <w:rPr>
+        <w:rFonts w:ascii="Wingdings" w:hAnsi="Wingdings" w:hint="default"/>
+      </w:rPr>
+    </w:lvl>
+    <w:lvl w:ilvl="3" w:tplc="04150001" w:tentative="1">
+      <w:start w:val="1"/>
+      <w:numFmt w:val="bullet"/>
+      <w:lvlText w:val=""/>
+      <w:lvlJc w:val="left"/>
+      <w:pPr>
+        <w:ind w:left="2880" w:hanging="360"/>
+      </w:pPr>
+      <w:rPr>
+        <w:rFonts w:ascii="Symbol" w:hAnsi="Symbol" w:hint="default"/>
+      </w:rPr>
+    </w:lvl>
+    <w:lvl w:ilvl="4" w:tplc="04150003" w:tentative="1">
+      <w:start w:val="1"/>
+      <w:numFmt w:val="bullet"/>
+      <w:lvlText w:val="o"/>
+      <w:lvlJc w:val="left"/>
+      <w:pPr>
+        <w:ind w:left="3600" w:hanging="360"/>
+      </w:pPr>
+      <w:rPr>
+        <w:rFonts w:ascii="Courier New" w:hAnsi="Courier New" w:cs="Courier New" w:hint="default"/>
+      </w:rPr>
+    </w:lvl>
+    <w:lvl w:ilvl="5" w:tplc="04150005" w:tentative="1">
+      <w:start w:val="1"/>
+      <w:numFmt w:val="bullet"/>
+      <w:lvlText w:val=""/>
+      <w:lvlJc w:val="left"/>
+      <w:pPr>
+        <w:ind w:left="4320" w:hanging="360"/>
+      </w:pPr>
+      <w:rPr>
+        <w:rFonts w:ascii="Wingdings" w:hAnsi="Wingdings" w:hint="default"/>
+      </w:rPr>
+    </w:lvl>
+    <w:lvl w:ilvl="6" w:tplc="04150001" w:tentative="1">
+      <w:start w:val="1"/>
+      <w:numFmt w:val="bullet"/>
+      <w:lvlText w:val=""/>
+      <w:lvlJc w:val="left"/>
+      <w:pPr>
+        <w:ind w:left="5040" w:hanging="360"/>
+      </w:pPr>
+      <w:rPr>
+        <w:rFonts w:ascii="Symbol" w:hAnsi="Symbol" w:hint="default"/>
+      </w:rPr>
+    </w:lvl>
+    <w:lvl w:ilvl="7" w:tplc="04150003" w:tentative="1">
+      <w:start w:val="1"/>
+      <w:numFmt w:val="bullet"/>
+      <w:lvlText w:val="o"/>
+      <w:lvlJc w:val="left"/>
+      <w:pPr>
+        <w:ind w:left="5760" w:hanging="360"/>
+      </w:pPr>
+      <w:rPr>
+        <w:rFonts w:ascii="Courier New" w:hAnsi="Courier New" w:cs="Courier New" w:hint="default"/>
+      </w:rPr>
+    </w:lvl>
+    <w:lvl w:ilvl="8" w:tplc="04150005" w:tentative="1">
+      <w:start w:val="1"/>
+      <w:numFmt w:val="bullet"/>
+      <w:lvlText w:val=""/>
+      <w:lvlJc w:val="left"/>
+      <w:pPr>
+        <w:ind w:left="6480" w:hanging="360"/>
+      </w:pPr>
+      <w:rPr>
+        <w:rFonts w:ascii="Wingdings" w:hAnsi="Wingdings" w:hint="default"/>
+      </w:rPr>
+    </w:lvl>
+  </w:abstractNum>
+  <w:abstractNum w:abstractNumId="5">
     <w:nsid w:val="72113C4A"/>
     <w:multiLevelType w:val="hybridMultilevel"/>
     <w:tmpl w:val="5D5E47CA"/>
@@ -10170,7 +10462,7 @@
     </w:lvl>
   </w:abstractNum>
   <w:num w:numId="1">
-    <w:abstractNumId w:val="4"/>
+    <w:abstractNumId w:val="5"/>
   </w:num>
   <w:num w:numId="2">
     <w:abstractNumId w:val="0"/>
@@ -10183,6 +10475,9 @@
   </w:num>
   <w:num w:numId="5">
     <w:abstractNumId w:val="3"/>
+  </w:num>
+  <w:num w:numId="6">
+    <w:abstractNumId w:val="4"/>
   </w:num>
 </w:numbering>
 </file>
@@ -10415,6 +10710,17 @@
       <w:szCs w:val="16"/>
     </w:rPr>
   </w:style>
+  <w:style w:type="character" w:styleId="Hipercze">
+    <w:name w:val="Hyperlink"/>
+    <w:basedOn w:val="Domylnaczcionkaakapitu"/>
+    <w:uiPriority w:val="99"/>
+    <w:unhideWhenUsed/>
+    <w:rsid w:val="00491D6C"/>
+    <w:rPr>
+      <w:color w:val="0000FF" w:themeColor="hyperlink"/>
+      <w:u w:val="single"/>
+    </w:rPr>
+  </w:style>
 </w:styles>
 </file>
 
@@ -10644,6 +10950,17 @@
       <w:rFonts w:ascii="Tahoma" w:hAnsi="Tahoma" w:cs="Tahoma"/>
       <w:sz w:val="16"/>
       <w:szCs w:val="16"/>
+    </w:rPr>
+  </w:style>
+  <w:style w:type="character" w:styleId="Hipercze">
+    <w:name w:val="Hyperlink"/>
+    <w:basedOn w:val="Domylnaczcionkaakapitu"/>
+    <w:uiPriority w:val="99"/>
+    <w:unhideWhenUsed/>
+    <w:rsid w:val="00491D6C"/>
+    <w:rPr>
+      <w:color w:val="0000FF" w:themeColor="hyperlink"/>
+      <w:u w:val="single"/>
     </w:rPr>
   </w:style>
 </w:styles>

</xml_diff>